<commit_message>
New RealtimePage layout and some screen navigation fixes.
</commit_message>
<xml_diff>
--- a/Design/Multi Port Midi Mapper v2.docx
+++ b/Design/Multi Port Midi Mapper v2.docx
@@ -1,6 +1,6 @@
 
 <file path=word/document.xml><?xml version="1.0" encoding="utf-8"?>
-<w:document xmlns:wpc="http://schemas.microsoft.com/office/word/2010/wordprocessingCanvas" xmlns:mc="http://schemas.openxmlformats.org/markup-compatibility/2006" xmlns:o="urn:schemas-microsoft-com:office:office" xmlns:r="http://schemas.openxmlformats.org/officeDocument/2006/relationships" xmlns:m="http://schemas.openxmlformats.org/officeDocument/2006/math" xmlns:v="urn:schemas-microsoft-com:vml" xmlns:wp14="http://schemas.microsoft.com/office/word/2010/wordprocessingDrawing" xmlns:wp="http://schemas.openxmlformats.org/drawingml/2006/wordprocessingDrawing" xmlns:w10="urn:schemas-microsoft-com:office:word" xmlns:w="http://schemas.openxmlformats.org/wordprocessingml/2006/main" xmlns:w14="http://schemas.microsoft.com/office/word/2010/wordml" xmlns:w15="http://schemas.microsoft.com/office/word/2012/wordml" xmlns:wpg="http://schemas.microsoft.com/office/word/2010/wordprocessingGroup" xmlns:wpi="http://schemas.microsoft.com/office/word/2010/wordprocessingInk" xmlns:wne="http://schemas.microsoft.com/office/word/2006/wordml" xmlns:wps="http://schemas.microsoft.com/office/word/2010/wordprocessingShape" mc:Ignorable="w14 w15 wp14">
+<w:document xmlns:wpc="http://schemas.microsoft.com/office/word/2010/wordprocessingCanvas" xmlns:cx="http://schemas.microsoft.com/office/drawing/2014/chartex" xmlns:cx1="http://schemas.microsoft.com/office/drawing/2015/9/8/chartex" xmlns:cx2="http://schemas.microsoft.com/office/drawing/2015/10/21/chartex" xmlns:cx3="http://schemas.microsoft.com/office/drawing/2016/5/9/chartex" xmlns:cx4="http://schemas.microsoft.com/office/drawing/2016/5/10/chartex" xmlns:cx5="http://schemas.microsoft.com/office/drawing/2016/5/11/chartex" xmlns:mc="http://schemas.openxmlformats.org/markup-compatibility/2006" xmlns:o="urn:schemas-microsoft-com:office:office" xmlns:r="http://schemas.openxmlformats.org/officeDocument/2006/relationships" xmlns:m="http://schemas.openxmlformats.org/officeDocument/2006/math" xmlns:v="urn:schemas-microsoft-com:vml" xmlns:wp14="http://schemas.microsoft.com/office/word/2010/wordprocessingDrawing" xmlns:wp="http://schemas.openxmlformats.org/drawingml/2006/wordprocessingDrawing" xmlns:w10="urn:schemas-microsoft-com:office:word" xmlns:w="http://schemas.openxmlformats.org/wordprocessingml/2006/main" xmlns:w14="http://schemas.microsoft.com/office/word/2010/wordml" xmlns:w15="http://schemas.microsoft.com/office/word/2012/wordml" xmlns:w16se="http://schemas.microsoft.com/office/word/2015/wordml/symex" xmlns:wpg="http://schemas.microsoft.com/office/word/2010/wordprocessingGroup" xmlns:wpi="http://schemas.microsoft.com/office/word/2010/wordprocessingInk" xmlns:wne="http://schemas.microsoft.com/office/word/2006/wordml" xmlns:wps="http://schemas.microsoft.com/office/word/2010/wordprocessingShape" mc:Ignorable="w14 w15 w16se wp14">
   <w:body>
     <w:p>
       <w:pPr>
@@ -149,6 +149,7 @@
         <w:t xml:space="preserve">App – </w:t>
       </w:r>
       <w:proofErr w:type="spellStart"/>
+      <w:proofErr w:type="gramStart"/>
       <w:r>
         <w:rPr>
           <w:lang w:val="en-US"/>
@@ -160,7 +161,14 @@
         <w:rPr>
           <w:lang w:val="en-US"/>
         </w:rPr>
-        <w:t>[8]</w:t>
+        <w:t>[</w:t>
+      </w:r>
+      <w:proofErr w:type="gramEnd"/>
+      <w:r>
+        <w:rPr>
+          <w:lang w:val="en-US"/>
+        </w:rPr>
+        <w:t>8]</w:t>
       </w:r>
     </w:p>
     <w:p>
@@ -173,8 +181,16 @@
         <w:rPr>
           <w:lang w:val="en-US"/>
         </w:rPr>
-        <w:t>App – Patches[</w:t>
+        <w:t xml:space="preserve">App – </w:t>
       </w:r>
+      <w:proofErr w:type="gramStart"/>
+      <w:r>
+        <w:rPr>
+          <w:lang w:val="en-US"/>
+        </w:rPr>
+        <w:t>Patches[</w:t>
+      </w:r>
+      <w:proofErr w:type="gramEnd"/>
       <w:r>
         <w:rPr>
           <w:lang w:val="en-US"/>
@@ -204,7 +220,21 @@
         <w:rPr>
           <w:lang w:val="en-US"/>
         </w:rPr>
-        <w:t xml:space="preserve"> – Messages[256]</w:t>
+        <w:t xml:space="preserve"> – </w:t>
+      </w:r>
+      <w:proofErr w:type="gramStart"/>
+      <w:r>
+        <w:rPr>
+          <w:lang w:val="en-US"/>
+        </w:rPr>
+        <w:t>Messages[</w:t>
+      </w:r>
+      <w:proofErr w:type="gramEnd"/>
+      <w:r>
+        <w:rPr>
+          <w:lang w:val="en-US"/>
+        </w:rPr>
+        <w:t>256]</w:t>
       </w:r>
     </w:p>
     <w:p>
@@ -220,6 +250,7 @@
         <w:t xml:space="preserve">Patch – </w:t>
       </w:r>
       <w:proofErr w:type="spellStart"/>
+      <w:proofErr w:type="gramStart"/>
       <w:r>
         <w:rPr>
           <w:lang w:val="en-US"/>
@@ -231,7 +262,14 @@
         <w:rPr>
           <w:lang w:val="en-US"/>
         </w:rPr>
-        <w:t>[12]</w:t>
+        <w:t>[</w:t>
+      </w:r>
+      <w:proofErr w:type="gramEnd"/>
+      <w:r>
+        <w:rPr>
+          <w:lang w:val="en-US"/>
+        </w:rPr>
+        <w:t>12]</w:t>
       </w:r>
     </w:p>
     <w:p>
@@ -252,8 +290,16 @@
         <w:rPr>
           <w:lang w:val="en-US"/>
         </w:rPr>
-        <w:t xml:space="preserve"> – Transforms[</w:t>
+        <w:t xml:space="preserve"> – </w:t>
       </w:r>
+      <w:proofErr w:type="gramStart"/>
+      <w:r>
+        <w:rPr>
+          <w:lang w:val="en-US"/>
+        </w:rPr>
+        <w:t>Transforms[</w:t>
+      </w:r>
+      <w:proofErr w:type="gramEnd"/>
       <w:r>
         <w:rPr>
           <w:lang w:val="en-US"/>
@@ -3040,11 +3086,19 @@
           <w:lang w:val="en-US"/>
         </w:rPr>
       </w:pPr>
+      <w:proofErr w:type="gramStart"/>
       <w:r>
         <w:rPr>
           <w:lang w:val="en-US"/>
         </w:rPr>
-        <w:t xml:space="preserve">So </w:t>
+        <w:t>So</w:t>
+      </w:r>
+      <w:proofErr w:type="gramEnd"/>
+      <w:r>
+        <w:rPr>
+          <w:lang w:val="en-US"/>
+        </w:rPr>
+        <w:t xml:space="preserve"> </w:t>
       </w:r>
       <w:r>
         <w:rPr>
@@ -3388,11 +3442,19 @@
                 <w:lang w:val="en-US"/>
               </w:rPr>
             </w:pPr>
-            <w:r>
-              <w:rPr>
-                <w:lang w:val="en-US"/>
-              </w:rPr>
-              <w:t>Char[8]</w:t>
+            <w:proofErr w:type="gramStart"/>
+            <w:r>
+              <w:rPr>
+                <w:lang w:val="en-US"/>
+              </w:rPr>
+              <w:t>Char[</w:t>
+            </w:r>
+            <w:proofErr w:type="gramEnd"/>
+            <w:r>
+              <w:rPr>
+                <w:lang w:val="en-US"/>
+              </w:rPr>
+              <w:t>8]</w:t>
             </w:r>
           </w:p>
         </w:tc>
@@ -5317,13 +5379,6 @@
           <w:lang w:val="en-US"/>
         </w:rPr>
       </w:pPr>
-    </w:p>
-    <w:p>
-      <w:pPr>
-        <w:rPr>
-          <w:lang w:val="en-US"/>
-        </w:rPr>
-      </w:pPr>
       <w:r>
         <w:rPr>
           <w:lang w:val="en-US"/>
@@ -5454,7 +5509,43 @@
               <w:rPr>
                 <w:lang w:val="en-US"/>
               </w:rPr>
-              <w:t>All MIDI input is sent to all enabled MIDI outputs.</w:t>
+              <w:t xml:space="preserve">All MIDI input is sent to </w:t>
+            </w:r>
+            <w:r>
+              <w:rPr>
+                <w:lang w:val="en-US"/>
+              </w:rPr>
+              <w:t>(</w:t>
+            </w:r>
+            <w:r>
+              <w:rPr>
+                <w:lang w:val="en-US"/>
+              </w:rPr>
+              <w:t>enabled</w:t>
+            </w:r>
+            <w:r>
+              <w:rPr>
+                <w:lang w:val="en-US"/>
+              </w:rPr>
+              <w:t>)</w:t>
+            </w:r>
+            <w:r>
+              <w:rPr>
+                <w:lang w:val="en-US"/>
+              </w:rPr>
+              <w:t xml:space="preserve"> MIDI </w:t>
+            </w:r>
+            <w:r>
+              <w:rPr>
+                <w:lang w:val="en-US"/>
+              </w:rPr>
+              <w:t>output</w:t>
+            </w:r>
+            <w:r>
+              <w:rPr>
+                <w:lang w:val="en-US"/>
+              </w:rPr>
+              <w:t>.</w:t>
             </w:r>
           </w:p>
         </w:tc>
@@ -5570,7 +5661,21 @@
         <w:rPr>
           <w:lang w:val="en-US"/>
         </w:rPr>
-        <w:t>For now a total of six key are available.</w:t>
+        <w:t xml:space="preserve">For </w:t>
+      </w:r>
+      <w:proofErr w:type="gramStart"/>
+      <w:r>
+        <w:rPr>
+          <w:lang w:val="en-US"/>
+        </w:rPr>
+        <w:t>now</w:t>
+      </w:r>
+      <w:proofErr w:type="gramEnd"/>
+      <w:r>
+        <w:rPr>
+          <w:lang w:val="en-US"/>
+        </w:rPr>
+        <w:t xml:space="preserve"> a total of six key are available.</w:t>
       </w:r>
     </w:p>
     <w:tbl>
@@ -6088,7 +6193,21 @@
         <w:rPr>
           <w:lang w:val="en-US"/>
         </w:rPr>
-        <w:t xml:space="preserve"> enters into that option descending one level.</w:t>
+        <w:t xml:space="preserve"> </w:t>
+      </w:r>
+      <w:proofErr w:type="gramStart"/>
+      <w:r>
+        <w:rPr>
+          <w:lang w:val="en-US"/>
+        </w:rPr>
+        <w:t>enters into that</w:t>
+      </w:r>
+      <w:proofErr w:type="gramEnd"/>
+      <w:r>
+        <w:rPr>
+          <w:lang w:val="en-US"/>
+        </w:rPr>
+        <w:t xml:space="preserve"> option descending one level.</w:t>
       </w:r>
       <w:r>
         <w:rPr>
@@ -7981,15 +8100,7 @@
               <w:rPr>
                 <w:lang w:val="en-US"/>
               </w:rPr>
-              <w:t>L/R and U/D -&gt; Navigate par</w:t>
-            </w:r>
-            <w:bookmarkStart w:id="0" w:name="_GoBack"/>
-            <w:bookmarkEnd w:id="0"/>
-            <w:r>
-              <w:rPr>
-                <w:lang w:val="en-US"/>
-              </w:rPr>
-              <w:t>ts.</w:t>
+              <w:t>L/R and U/D -&gt; Navigate parts.</w:t>
             </w:r>
           </w:p>
           <w:p>
@@ -9680,7 +9791,7 @@
         <w:gridCol w:w="405"/>
         <w:gridCol w:w="322"/>
         <w:gridCol w:w="354"/>
-        <w:gridCol w:w="332"/>
+        <w:gridCol w:w="322"/>
         <w:gridCol w:w="326"/>
         <w:gridCol w:w="332"/>
         <w:gridCol w:w="374"/>
@@ -9692,7 +9803,7 @@
         <w:gridCol w:w="328"/>
         <w:gridCol w:w="328"/>
         <w:gridCol w:w="328"/>
-        <w:gridCol w:w="1135"/>
+        <w:gridCol w:w="1145"/>
       </w:tblGrid>
       <w:tr>
         <w:tc>
@@ -9877,7 +9988,7 @@
               <w:rPr>
                 <w:lang w:val="en-US"/>
               </w:rPr>
-              <w:t>p</w:t>
+              <w:t>s</w:t>
             </w:r>
           </w:p>
         </w:tc>
@@ -9895,7 +10006,7 @@
               <w:rPr>
                 <w:lang w:val="en-US"/>
               </w:rPr>
-              <w:t>p</w:t>
+              <w:t>t</w:t>
             </w:r>
           </w:p>
         </w:tc>
@@ -10163,7 +10274,7 @@
               <w:rPr>
                 <w:lang w:val="en-US"/>
               </w:rPr>
-              <w:t>J</w:t>
+              <w:t>C</w:t>
             </w:r>
           </w:p>
         </w:tc>
@@ -10199,7 +10310,7 @@
               <w:rPr>
                 <w:lang w:val="en-US"/>
               </w:rPr>
-              <w:t>c</w:t>
+              <w:t>n</w:t>
             </w:r>
           </w:p>
         </w:tc>
@@ -10217,7 +10328,7 @@
               <w:rPr>
                 <w:lang w:val="en-US"/>
               </w:rPr>
-              <w:t>o</w:t>
+              <w:t>n</w:t>
             </w:r>
           </w:p>
         </w:tc>
@@ -10235,7 +10346,7 @@
               <w:rPr>
                 <w:lang w:val="en-US"/>
               </w:rPr>
-              <w:t>b</w:t>
+              <w:t>e</w:t>
             </w:r>
           </w:p>
         </w:tc>
@@ -10249,14 +10360,12 @@
                 <w:lang w:val="en-US"/>
               </w:rPr>
             </w:pPr>
-            <w:proofErr w:type="spellStart"/>
-            <w:r>
-              <w:rPr>
-                <w:lang w:val="en-US"/>
-              </w:rPr>
-              <w:t>i</w:t>
-            </w:r>
-            <w:proofErr w:type="spellEnd"/>
+            <w:r>
+              <w:rPr>
+                <w:lang w:val="en-US"/>
+              </w:rPr>
+              <w:t>d</w:t>
+            </w:r>
           </w:p>
         </w:tc>
         <w:tc>
@@ -10285,7 +10394,7 @@
               <w:rPr>
                 <w:lang w:val="en-US"/>
               </w:rPr>
-              <w:t>H</w:t>
+              <w:t>B</w:t>
             </w:r>
           </w:p>
         </w:tc>
@@ -10303,7 +10412,7 @@
               <w:rPr>
                 <w:lang w:val="en-US"/>
               </w:rPr>
-              <w:t>a</w:t>
+              <w:t>y</w:t>
             </w:r>
           </w:p>
         </w:tc>
@@ -10321,7 +10430,7 @@
               <w:rPr>
                 <w:lang w:val="en-US"/>
               </w:rPr>
-              <w:t>r</w:t>
+              <w:t>t</w:t>
             </w:r>
           </w:p>
         </w:tc>
@@ -10339,7 +10448,7 @@
               <w:rPr>
                 <w:lang w:val="en-US"/>
               </w:rPr>
-              <w:t>d</w:t>
+              <w:t>e</w:t>
             </w:r>
           </w:p>
         </w:tc>
@@ -10357,7 +10466,7 @@
               <w:rPr>
                 <w:lang w:val="en-US"/>
               </w:rPr>
-              <w:t>w</w:t>
+              <w:t>s</w:t>
             </w:r>
           </w:p>
         </w:tc>
@@ -10371,12 +10480,6 @@
                 <w:lang w:val="en-US"/>
               </w:rPr>
             </w:pPr>
-            <w:r>
-              <w:rPr>
-                <w:lang w:val="en-US"/>
-              </w:rPr>
-              <w:t>a</w:t>
-            </w:r>
           </w:p>
         </w:tc>
         <w:tc>
@@ -10389,12 +10492,6 @@
                 <w:lang w:val="en-US"/>
               </w:rPr>
             </w:pPr>
-            <w:r>
-              <w:rPr>
-                <w:lang w:val="en-US"/>
-              </w:rPr>
-              <w:t>r</w:t>
-            </w:r>
           </w:p>
         </w:tc>
         <w:tc>
@@ -10407,12 +10504,6 @@
                 <w:lang w:val="en-US"/>
               </w:rPr>
             </w:pPr>
-            <w:r>
-              <w:rPr>
-                <w:lang w:val="en-US"/>
-              </w:rPr>
-              <w:t>e</w:t>
-            </w:r>
           </w:p>
         </w:tc>
         <w:tc>
@@ -10495,7 +10586,7 @@
               <w:rPr>
                 <w:lang w:val="en-US"/>
               </w:rPr>
-              <w:t>5</w:t>
+              <w:t>7</w:t>
             </w:r>
           </w:p>
         </w:tc>
@@ -10515,6 +10606,13 @@
         </w:tc>
       </w:tr>
     </w:tbl>
+    <w:p>
+      <w:pPr>
+        <w:rPr>
+          <w:lang w:val="en-US"/>
+        </w:rPr>
+      </w:pPr>
+    </w:p>
     <w:p>
       <w:pPr>
         <w:rPr>
@@ -10529,12 +10627,15 @@
           <w:lang w:val="en-US"/>
         </w:rPr>
       </w:pPr>
+      <w:proofErr w:type="spellStart"/>
       <w:r>
         <w:rPr>
           <w:lang w:val="en-US"/>
         </w:rPr>
-        <w:t>Preset</w:t>
+        <w:lastRenderedPageBreak/>
+        <w:t>Realtime</w:t>
       </w:r>
+      <w:proofErr w:type="spellEnd"/>
     </w:p>
     <w:tbl>
       <w:tblPr>
@@ -11034,7 +11135,6 @@
               <w:rPr>
                 <w:lang w:val="en-US"/>
               </w:rPr>
-              <w:lastRenderedPageBreak/>
               <w:t>[</w:t>
             </w:r>
             <w:r>
@@ -11946,6 +12046,2329 @@
         </w:tc>
       </w:tr>
     </w:tbl>
+    <w:p>
+      <w:pPr>
+        <w:rPr>
+          <w:lang w:val="en-US"/>
+        </w:rPr>
+      </w:pPr>
+    </w:p>
+    <w:p>
+      <w:pPr>
+        <w:rPr>
+          <w:lang w:val="en-US"/>
+        </w:rPr>
+      </w:pPr>
+      <w:r>
+        <w:rPr>
+          <w:lang w:val="en-US"/>
+        </w:rPr>
+        <w:t>Alternative?</w:t>
+      </w:r>
+    </w:p>
+    <w:tbl>
+      <w:tblPr>
+        <w:tblStyle w:val="TableGrid"/>
+        <w:tblW w:w="9401" w:type="dxa"/>
+        <w:tblLook w:val="04A0" w:firstRow="1" w:lastRow="0" w:firstColumn="1" w:lastColumn="0" w:noHBand="0" w:noVBand="1"/>
+      </w:tblPr>
+      <w:tblGrid>
+        <w:gridCol w:w="402"/>
+        <w:gridCol w:w="395"/>
+        <w:gridCol w:w="293"/>
+        <w:gridCol w:w="426"/>
+        <w:gridCol w:w="322"/>
+        <w:gridCol w:w="430"/>
+        <w:gridCol w:w="332"/>
+        <w:gridCol w:w="362"/>
+        <w:gridCol w:w="395"/>
+        <w:gridCol w:w="330"/>
+        <w:gridCol w:w="430"/>
+        <w:gridCol w:w="370"/>
+        <w:gridCol w:w="370"/>
+        <w:gridCol w:w="395"/>
+        <w:gridCol w:w="370"/>
+        <w:gridCol w:w="430"/>
+        <w:gridCol w:w="370"/>
+        <w:gridCol w:w="370"/>
+        <w:gridCol w:w="395"/>
+        <w:gridCol w:w="461"/>
+        <w:gridCol w:w="430"/>
+        <w:gridCol w:w="370"/>
+        <w:gridCol w:w="405"/>
+        <w:gridCol w:w="395"/>
+        <w:gridCol w:w="222"/>
+      </w:tblGrid>
+      <w:tr>
+        <w:tc>
+          <w:tcPr>
+            <w:tcW w:w="402" w:type="dxa"/>
+          </w:tcPr>
+          <w:p>
+            <w:pPr>
+              <w:rPr>
+                <w:rFonts w:ascii="Consolas" w:hAnsi="Consolas" w:cs="Consolas"/>
+                <w:sz w:val="14"/>
+                <w:szCs w:val="14"/>
+                <w:lang w:val="en-US"/>
+              </w:rPr>
+            </w:pPr>
+            <w:r>
+              <w:rPr>
+                <w:rFonts w:ascii="Consolas" w:hAnsi="Consolas" w:cs="Consolas"/>
+                <w:sz w:val="14"/>
+                <w:szCs w:val="14"/>
+                <w:lang w:val="en-US"/>
+              </w:rPr>
+              <w:t>0</w:t>
+            </w:r>
+          </w:p>
+        </w:tc>
+        <w:tc>
+          <w:tcPr>
+            <w:tcW w:w="395" w:type="dxa"/>
+          </w:tcPr>
+          <w:p>
+            <w:pPr>
+              <w:rPr>
+                <w:rFonts w:ascii="Consolas" w:hAnsi="Consolas" w:cs="Consolas"/>
+                <w:sz w:val="14"/>
+                <w:szCs w:val="14"/>
+                <w:lang w:val="en-US"/>
+              </w:rPr>
+            </w:pPr>
+            <w:r>
+              <w:rPr>
+                <w:rFonts w:ascii="Consolas" w:hAnsi="Consolas" w:cs="Consolas"/>
+                <w:sz w:val="14"/>
+                <w:szCs w:val="14"/>
+                <w:lang w:val="en-US"/>
+              </w:rPr>
+              <w:t>1</w:t>
+            </w:r>
+          </w:p>
+        </w:tc>
+        <w:tc>
+          <w:tcPr>
+            <w:tcW w:w="293" w:type="dxa"/>
+          </w:tcPr>
+          <w:p>
+            <w:pPr>
+              <w:rPr>
+                <w:rFonts w:ascii="Consolas" w:hAnsi="Consolas" w:cs="Consolas"/>
+                <w:sz w:val="14"/>
+                <w:szCs w:val="14"/>
+                <w:lang w:val="en-US"/>
+              </w:rPr>
+            </w:pPr>
+            <w:r>
+              <w:rPr>
+                <w:rFonts w:ascii="Consolas" w:hAnsi="Consolas" w:cs="Consolas"/>
+                <w:sz w:val="14"/>
+                <w:szCs w:val="14"/>
+                <w:lang w:val="en-US"/>
+              </w:rPr>
+              <w:t>2</w:t>
+            </w:r>
+          </w:p>
+        </w:tc>
+        <w:tc>
+          <w:tcPr>
+            <w:tcW w:w="428" w:type="dxa"/>
+          </w:tcPr>
+          <w:p>
+            <w:pPr>
+              <w:rPr>
+                <w:rFonts w:ascii="Consolas" w:hAnsi="Consolas" w:cs="Consolas"/>
+                <w:sz w:val="14"/>
+                <w:szCs w:val="14"/>
+                <w:lang w:val="en-US"/>
+              </w:rPr>
+            </w:pPr>
+            <w:r>
+              <w:rPr>
+                <w:rFonts w:ascii="Consolas" w:hAnsi="Consolas" w:cs="Consolas"/>
+                <w:sz w:val="14"/>
+                <w:szCs w:val="14"/>
+                <w:lang w:val="en-US"/>
+              </w:rPr>
+              <w:t>3</w:t>
+            </w:r>
+          </w:p>
+        </w:tc>
+        <w:tc>
+          <w:tcPr>
+            <w:tcW w:w="327" w:type="dxa"/>
+          </w:tcPr>
+          <w:p>
+            <w:pPr>
+              <w:rPr>
+                <w:rFonts w:ascii="Consolas" w:hAnsi="Consolas" w:cs="Consolas"/>
+                <w:sz w:val="14"/>
+                <w:szCs w:val="14"/>
+                <w:lang w:val="en-US"/>
+              </w:rPr>
+            </w:pPr>
+            <w:r>
+              <w:rPr>
+                <w:rFonts w:ascii="Consolas" w:hAnsi="Consolas" w:cs="Consolas"/>
+                <w:sz w:val="14"/>
+                <w:szCs w:val="14"/>
+                <w:lang w:val="en-US"/>
+              </w:rPr>
+              <w:t>4</w:t>
+            </w:r>
+          </w:p>
+        </w:tc>
+        <w:tc>
+          <w:tcPr>
+            <w:tcW w:w="392" w:type="dxa"/>
+          </w:tcPr>
+          <w:p>
+            <w:pPr>
+              <w:rPr>
+                <w:rFonts w:ascii="Consolas" w:hAnsi="Consolas" w:cs="Consolas"/>
+                <w:sz w:val="14"/>
+                <w:szCs w:val="14"/>
+                <w:lang w:val="en-US"/>
+              </w:rPr>
+            </w:pPr>
+            <w:r>
+              <w:rPr>
+                <w:rFonts w:ascii="Consolas" w:hAnsi="Consolas" w:cs="Consolas"/>
+                <w:sz w:val="14"/>
+                <w:szCs w:val="14"/>
+                <w:lang w:val="en-US"/>
+              </w:rPr>
+              <w:t>5</w:t>
+            </w:r>
+          </w:p>
+        </w:tc>
+        <w:tc>
+          <w:tcPr>
+            <w:tcW w:w="359" w:type="dxa"/>
+          </w:tcPr>
+          <w:p>
+            <w:pPr>
+              <w:rPr>
+                <w:rFonts w:ascii="Consolas" w:hAnsi="Consolas" w:cs="Consolas"/>
+                <w:sz w:val="14"/>
+                <w:szCs w:val="14"/>
+                <w:lang w:val="en-US"/>
+              </w:rPr>
+            </w:pPr>
+            <w:r>
+              <w:rPr>
+                <w:rFonts w:ascii="Consolas" w:hAnsi="Consolas" w:cs="Consolas"/>
+                <w:sz w:val="14"/>
+                <w:szCs w:val="14"/>
+                <w:lang w:val="en-US"/>
+              </w:rPr>
+              <w:t>6</w:t>
+            </w:r>
+          </w:p>
+        </w:tc>
+        <w:tc>
+          <w:tcPr>
+            <w:tcW w:w="362" w:type="dxa"/>
+          </w:tcPr>
+          <w:p>
+            <w:pPr>
+              <w:rPr>
+                <w:rFonts w:ascii="Consolas" w:hAnsi="Consolas" w:cs="Consolas"/>
+                <w:sz w:val="14"/>
+                <w:szCs w:val="14"/>
+                <w:lang w:val="en-US"/>
+              </w:rPr>
+            </w:pPr>
+            <w:r>
+              <w:rPr>
+                <w:rFonts w:ascii="Consolas" w:hAnsi="Consolas" w:cs="Consolas"/>
+                <w:sz w:val="14"/>
+                <w:szCs w:val="14"/>
+                <w:lang w:val="en-US"/>
+              </w:rPr>
+              <w:t>7</w:t>
+            </w:r>
+          </w:p>
+        </w:tc>
+        <w:tc>
+          <w:tcPr>
+            <w:tcW w:w="324" w:type="dxa"/>
+          </w:tcPr>
+          <w:p>
+            <w:pPr>
+              <w:rPr>
+                <w:rFonts w:ascii="Consolas" w:hAnsi="Consolas" w:cs="Consolas"/>
+                <w:sz w:val="14"/>
+                <w:szCs w:val="14"/>
+                <w:lang w:val="en-US"/>
+              </w:rPr>
+            </w:pPr>
+            <w:r>
+              <w:rPr>
+                <w:rFonts w:ascii="Consolas" w:hAnsi="Consolas" w:cs="Consolas"/>
+                <w:sz w:val="14"/>
+                <w:szCs w:val="14"/>
+                <w:lang w:val="en-US"/>
+              </w:rPr>
+              <w:t>8</w:t>
+            </w:r>
+          </w:p>
+        </w:tc>
+        <w:tc>
+          <w:tcPr>
+            <w:tcW w:w="330" w:type="dxa"/>
+          </w:tcPr>
+          <w:p>
+            <w:pPr>
+              <w:rPr>
+                <w:rFonts w:ascii="Consolas" w:hAnsi="Consolas" w:cs="Consolas"/>
+                <w:sz w:val="14"/>
+                <w:szCs w:val="14"/>
+                <w:lang w:val="en-US"/>
+              </w:rPr>
+            </w:pPr>
+            <w:r>
+              <w:rPr>
+                <w:rFonts w:ascii="Consolas" w:hAnsi="Consolas" w:cs="Consolas"/>
+                <w:sz w:val="14"/>
+                <w:szCs w:val="14"/>
+                <w:lang w:val="en-US"/>
+              </w:rPr>
+              <w:t>9</w:t>
+            </w:r>
+          </w:p>
+        </w:tc>
+        <w:tc>
+          <w:tcPr>
+            <w:tcW w:w="430" w:type="dxa"/>
+          </w:tcPr>
+          <w:p>
+            <w:pPr>
+              <w:rPr>
+                <w:rFonts w:ascii="Consolas" w:hAnsi="Consolas" w:cs="Consolas"/>
+                <w:sz w:val="14"/>
+                <w:szCs w:val="14"/>
+                <w:lang w:val="en-US"/>
+              </w:rPr>
+            </w:pPr>
+            <w:r>
+              <w:rPr>
+                <w:rFonts w:ascii="Consolas" w:hAnsi="Consolas" w:cs="Consolas"/>
+                <w:sz w:val="14"/>
+                <w:szCs w:val="14"/>
+                <w:lang w:val="en-US"/>
+              </w:rPr>
+              <w:t>10</w:t>
+            </w:r>
+          </w:p>
+        </w:tc>
+        <w:tc>
+          <w:tcPr>
+            <w:tcW w:w="376" w:type="dxa"/>
+          </w:tcPr>
+          <w:p>
+            <w:pPr>
+              <w:rPr>
+                <w:rFonts w:ascii="Consolas" w:hAnsi="Consolas" w:cs="Consolas"/>
+                <w:sz w:val="14"/>
+                <w:szCs w:val="14"/>
+                <w:lang w:val="en-US"/>
+              </w:rPr>
+            </w:pPr>
+            <w:r>
+              <w:rPr>
+                <w:rFonts w:ascii="Consolas" w:hAnsi="Consolas" w:cs="Consolas"/>
+                <w:sz w:val="14"/>
+                <w:szCs w:val="14"/>
+                <w:lang w:val="en-US"/>
+              </w:rPr>
+              <w:t>11</w:t>
+            </w:r>
+          </w:p>
+        </w:tc>
+        <w:tc>
+          <w:tcPr>
+            <w:tcW w:w="370" w:type="dxa"/>
+          </w:tcPr>
+          <w:p>
+            <w:pPr>
+              <w:rPr>
+                <w:rFonts w:ascii="Consolas" w:hAnsi="Consolas" w:cs="Consolas"/>
+                <w:sz w:val="14"/>
+                <w:szCs w:val="14"/>
+                <w:lang w:val="en-US"/>
+              </w:rPr>
+            </w:pPr>
+            <w:r>
+              <w:rPr>
+                <w:rFonts w:ascii="Consolas" w:hAnsi="Consolas" w:cs="Consolas"/>
+                <w:sz w:val="14"/>
+                <w:szCs w:val="14"/>
+                <w:lang w:val="en-US"/>
+              </w:rPr>
+              <w:t>12</w:t>
+            </w:r>
+          </w:p>
+        </w:tc>
+        <w:tc>
+          <w:tcPr>
+            <w:tcW w:w="395" w:type="dxa"/>
+          </w:tcPr>
+          <w:p>
+            <w:pPr>
+              <w:rPr>
+                <w:rFonts w:ascii="Consolas" w:hAnsi="Consolas" w:cs="Consolas"/>
+                <w:sz w:val="14"/>
+                <w:szCs w:val="14"/>
+                <w:lang w:val="en-US"/>
+              </w:rPr>
+            </w:pPr>
+            <w:r>
+              <w:rPr>
+                <w:rFonts w:ascii="Consolas" w:hAnsi="Consolas" w:cs="Consolas"/>
+                <w:sz w:val="14"/>
+                <w:szCs w:val="14"/>
+                <w:lang w:val="en-US"/>
+              </w:rPr>
+              <w:t>13</w:t>
+            </w:r>
+          </w:p>
+        </w:tc>
+        <w:tc>
+          <w:tcPr>
+            <w:tcW w:w="370" w:type="dxa"/>
+          </w:tcPr>
+          <w:p>
+            <w:pPr>
+              <w:rPr>
+                <w:rFonts w:ascii="Consolas" w:hAnsi="Consolas" w:cs="Consolas"/>
+                <w:sz w:val="14"/>
+                <w:szCs w:val="14"/>
+                <w:lang w:val="en-US"/>
+              </w:rPr>
+            </w:pPr>
+            <w:r>
+              <w:rPr>
+                <w:rFonts w:ascii="Consolas" w:hAnsi="Consolas" w:cs="Consolas"/>
+                <w:sz w:val="14"/>
+                <w:szCs w:val="14"/>
+                <w:lang w:val="en-US"/>
+              </w:rPr>
+              <w:t>14</w:t>
+            </w:r>
+          </w:p>
+        </w:tc>
+        <w:tc>
+          <w:tcPr>
+            <w:tcW w:w="430" w:type="dxa"/>
+          </w:tcPr>
+          <w:p>
+            <w:pPr>
+              <w:rPr>
+                <w:rFonts w:ascii="Consolas" w:hAnsi="Consolas" w:cs="Consolas"/>
+                <w:sz w:val="14"/>
+                <w:szCs w:val="14"/>
+                <w:lang w:val="en-US"/>
+              </w:rPr>
+            </w:pPr>
+            <w:r>
+              <w:rPr>
+                <w:rFonts w:ascii="Consolas" w:hAnsi="Consolas" w:cs="Consolas"/>
+                <w:sz w:val="14"/>
+                <w:szCs w:val="14"/>
+                <w:lang w:val="en-US"/>
+              </w:rPr>
+              <w:t>15</w:t>
+            </w:r>
+          </w:p>
+        </w:tc>
+        <w:tc>
+          <w:tcPr>
+            <w:tcW w:w="370" w:type="dxa"/>
+          </w:tcPr>
+          <w:p>
+            <w:pPr>
+              <w:rPr>
+                <w:rFonts w:ascii="Consolas" w:hAnsi="Consolas" w:cs="Consolas"/>
+                <w:sz w:val="14"/>
+                <w:szCs w:val="14"/>
+                <w:lang w:val="en-US"/>
+              </w:rPr>
+            </w:pPr>
+            <w:r>
+              <w:rPr>
+                <w:rFonts w:ascii="Consolas" w:hAnsi="Consolas" w:cs="Consolas"/>
+                <w:sz w:val="14"/>
+                <w:szCs w:val="14"/>
+                <w:lang w:val="en-US"/>
+              </w:rPr>
+              <w:t>16</w:t>
+            </w:r>
+          </w:p>
+        </w:tc>
+        <w:tc>
+          <w:tcPr>
+            <w:tcW w:w="370" w:type="dxa"/>
+          </w:tcPr>
+          <w:p>
+            <w:pPr>
+              <w:rPr>
+                <w:rFonts w:ascii="Consolas" w:hAnsi="Consolas" w:cs="Consolas"/>
+                <w:sz w:val="14"/>
+                <w:szCs w:val="14"/>
+                <w:lang w:val="en-US"/>
+              </w:rPr>
+            </w:pPr>
+            <w:r>
+              <w:rPr>
+                <w:rFonts w:ascii="Consolas" w:hAnsi="Consolas" w:cs="Consolas"/>
+                <w:sz w:val="14"/>
+                <w:szCs w:val="14"/>
+                <w:lang w:val="en-US"/>
+              </w:rPr>
+              <w:t>17</w:t>
+            </w:r>
+          </w:p>
+        </w:tc>
+        <w:tc>
+          <w:tcPr>
+            <w:tcW w:w="395" w:type="dxa"/>
+          </w:tcPr>
+          <w:p>
+            <w:pPr>
+              <w:rPr>
+                <w:rFonts w:ascii="Consolas" w:hAnsi="Consolas" w:cs="Consolas"/>
+                <w:sz w:val="14"/>
+                <w:szCs w:val="14"/>
+                <w:lang w:val="en-US"/>
+              </w:rPr>
+            </w:pPr>
+            <w:r>
+              <w:rPr>
+                <w:rFonts w:ascii="Consolas" w:hAnsi="Consolas" w:cs="Consolas"/>
+                <w:sz w:val="14"/>
+                <w:szCs w:val="14"/>
+                <w:lang w:val="en-US"/>
+              </w:rPr>
+              <w:t>18</w:t>
+            </w:r>
+          </w:p>
+        </w:tc>
+        <w:tc>
+          <w:tcPr>
+            <w:tcW w:w="461" w:type="dxa"/>
+          </w:tcPr>
+          <w:p>
+            <w:pPr>
+              <w:rPr>
+                <w:rFonts w:ascii="Consolas" w:hAnsi="Consolas" w:cs="Consolas"/>
+                <w:sz w:val="14"/>
+                <w:szCs w:val="14"/>
+                <w:lang w:val="en-US"/>
+              </w:rPr>
+            </w:pPr>
+            <w:r>
+              <w:rPr>
+                <w:rFonts w:ascii="Consolas" w:hAnsi="Consolas" w:cs="Consolas"/>
+                <w:sz w:val="14"/>
+                <w:szCs w:val="14"/>
+                <w:lang w:val="en-US"/>
+              </w:rPr>
+              <w:t>19</w:t>
+            </w:r>
+          </w:p>
+        </w:tc>
+        <w:tc>
+          <w:tcPr>
+            <w:tcW w:w="430" w:type="dxa"/>
+          </w:tcPr>
+          <w:p>
+            <w:pPr>
+              <w:rPr>
+                <w:rFonts w:ascii="Consolas" w:hAnsi="Consolas" w:cs="Consolas"/>
+                <w:sz w:val="14"/>
+                <w:szCs w:val="14"/>
+                <w:lang w:val="en-US"/>
+              </w:rPr>
+            </w:pPr>
+            <w:r>
+              <w:rPr>
+                <w:rFonts w:ascii="Consolas" w:hAnsi="Consolas" w:cs="Consolas"/>
+                <w:sz w:val="14"/>
+                <w:szCs w:val="14"/>
+                <w:lang w:val="en-US"/>
+              </w:rPr>
+              <w:t>20</w:t>
+            </w:r>
+          </w:p>
+        </w:tc>
+        <w:tc>
+          <w:tcPr>
+            <w:tcW w:w="370" w:type="dxa"/>
+          </w:tcPr>
+          <w:p>
+            <w:pPr>
+              <w:rPr>
+                <w:rFonts w:ascii="Consolas" w:hAnsi="Consolas" w:cs="Consolas"/>
+                <w:sz w:val="14"/>
+                <w:szCs w:val="14"/>
+                <w:lang w:val="en-US"/>
+              </w:rPr>
+            </w:pPr>
+            <w:r>
+              <w:rPr>
+                <w:rFonts w:ascii="Consolas" w:hAnsi="Consolas" w:cs="Consolas"/>
+                <w:sz w:val="14"/>
+                <w:szCs w:val="14"/>
+                <w:lang w:val="en-US"/>
+              </w:rPr>
+              <w:t>21</w:t>
+            </w:r>
+          </w:p>
+        </w:tc>
+        <w:tc>
+          <w:tcPr>
+            <w:tcW w:w="405" w:type="dxa"/>
+          </w:tcPr>
+          <w:p>
+            <w:pPr>
+              <w:rPr>
+                <w:rFonts w:ascii="Consolas" w:hAnsi="Consolas" w:cs="Consolas"/>
+                <w:sz w:val="14"/>
+                <w:szCs w:val="14"/>
+                <w:lang w:val="en-US"/>
+              </w:rPr>
+            </w:pPr>
+            <w:r>
+              <w:rPr>
+                <w:rFonts w:ascii="Consolas" w:hAnsi="Consolas" w:cs="Consolas"/>
+                <w:sz w:val="14"/>
+                <w:szCs w:val="14"/>
+                <w:lang w:val="en-US"/>
+              </w:rPr>
+              <w:t>22</w:t>
+            </w:r>
+          </w:p>
+        </w:tc>
+        <w:tc>
+          <w:tcPr>
+            <w:tcW w:w="395" w:type="dxa"/>
+          </w:tcPr>
+          <w:p>
+            <w:pPr>
+              <w:rPr>
+                <w:rFonts w:ascii="Consolas" w:hAnsi="Consolas" w:cs="Consolas"/>
+                <w:sz w:val="14"/>
+                <w:szCs w:val="14"/>
+                <w:lang w:val="en-US"/>
+              </w:rPr>
+            </w:pPr>
+            <w:r>
+              <w:rPr>
+                <w:rFonts w:ascii="Consolas" w:hAnsi="Consolas" w:cs="Consolas"/>
+                <w:sz w:val="14"/>
+                <w:szCs w:val="14"/>
+                <w:lang w:val="en-US"/>
+              </w:rPr>
+              <w:t>23</w:t>
+            </w:r>
+          </w:p>
+        </w:tc>
+        <w:tc>
+          <w:tcPr>
+            <w:tcW w:w="222" w:type="dxa"/>
+            <w:shd w:val="clear" w:color="auto" w:fill="BFBFBF" w:themeFill="background1" w:themeFillShade="BF"/>
+          </w:tcPr>
+          <w:p>
+            <w:pPr>
+              <w:rPr>
+                <w:rFonts w:ascii="Consolas" w:hAnsi="Consolas" w:cs="Consolas"/>
+                <w:sz w:val="14"/>
+                <w:szCs w:val="14"/>
+                <w:highlight w:val="darkGray"/>
+                <w:lang w:val="en-US"/>
+              </w:rPr>
+            </w:pPr>
+          </w:p>
+        </w:tc>
+      </w:tr>
+      <w:tr>
+        <w:tc>
+          <w:tcPr>
+            <w:tcW w:w="402" w:type="dxa"/>
+          </w:tcPr>
+          <w:p>
+            <w:pPr>
+              <w:rPr>
+                <w:lang w:val="en-US"/>
+              </w:rPr>
+            </w:pPr>
+            <w:r>
+              <w:rPr>
+                <w:lang w:val="en-US"/>
+              </w:rPr>
+              <w:t>[0</w:t>
+            </w:r>
+          </w:p>
+        </w:tc>
+        <w:tc>
+          <w:tcPr>
+            <w:tcW w:w="395" w:type="dxa"/>
+          </w:tcPr>
+          <w:p>
+            <w:pPr>
+              <w:rPr>
+                <w:lang w:val="en-US"/>
+              </w:rPr>
+            </w:pPr>
+            <w:r>
+              <w:rPr>
+                <w:lang w:val="en-US"/>
+              </w:rPr>
+              <w:t>1]</w:t>
+            </w:r>
+          </w:p>
+        </w:tc>
+        <w:tc>
+          <w:tcPr>
+            <w:tcW w:w="293" w:type="dxa"/>
+          </w:tcPr>
+          <w:p>
+            <w:pPr>
+              <w:rPr>
+                <w:lang w:val="en-US"/>
+              </w:rPr>
+            </w:pPr>
+            <w:r>
+              <w:rPr>
+                <w:lang w:val="en-US"/>
+              </w:rPr>
+              <w:t>:</w:t>
+            </w:r>
+          </w:p>
+        </w:tc>
+        <w:tc>
+          <w:tcPr>
+            <w:tcW w:w="428" w:type="dxa"/>
+          </w:tcPr>
+          <w:p>
+            <w:pPr>
+              <w:rPr>
+                <w:lang w:val="en-US"/>
+              </w:rPr>
+            </w:pPr>
+            <w:r>
+              <w:rPr>
+                <w:lang w:val="en-US"/>
+              </w:rPr>
+              <w:t>[N</w:t>
+            </w:r>
+          </w:p>
+        </w:tc>
+        <w:tc>
+          <w:tcPr>
+            <w:tcW w:w="327" w:type="dxa"/>
+          </w:tcPr>
+          <w:p>
+            <w:pPr>
+              <w:rPr>
+                <w:lang w:val="en-US"/>
+              </w:rPr>
+            </w:pPr>
+            <w:r>
+              <w:rPr>
+                <w:lang w:val="en-US"/>
+              </w:rPr>
+              <w:t>a</w:t>
+            </w:r>
+          </w:p>
+        </w:tc>
+        <w:tc>
+          <w:tcPr>
+            <w:tcW w:w="392" w:type="dxa"/>
+          </w:tcPr>
+          <w:p>
+            <w:pPr>
+              <w:rPr>
+                <w:lang w:val="en-US"/>
+              </w:rPr>
+            </w:pPr>
+            <w:r>
+              <w:rPr>
+                <w:lang w:val="en-US"/>
+              </w:rPr>
+              <w:t>m</w:t>
+            </w:r>
+          </w:p>
+        </w:tc>
+        <w:tc>
+          <w:tcPr>
+            <w:tcW w:w="359" w:type="dxa"/>
+          </w:tcPr>
+          <w:p>
+            <w:pPr>
+              <w:rPr>
+                <w:lang w:val="en-US"/>
+              </w:rPr>
+            </w:pPr>
+            <w:r>
+              <w:rPr>
+                <w:lang w:val="en-US"/>
+              </w:rPr>
+              <w:t>e</w:t>
+            </w:r>
+          </w:p>
+        </w:tc>
+        <w:tc>
+          <w:tcPr>
+            <w:tcW w:w="362" w:type="dxa"/>
+          </w:tcPr>
+          <w:p>
+            <w:pPr>
+              <w:rPr>
+                <w:lang w:val="en-US"/>
+              </w:rPr>
+            </w:pPr>
+            <w:r>
+              <w:rPr>
+                <w:lang w:val="en-US"/>
+              </w:rPr>
+              <w:t>O</w:t>
+            </w:r>
+          </w:p>
+        </w:tc>
+        <w:tc>
+          <w:tcPr>
+            <w:tcW w:w="324" w:type="dxa"/>
+          </w:tcPr>
+          <w:p>
+            <w:pPr>
+              <w:rPr>
+                <w:lang w:val="en-US"/>
+              </w:rPr>
+            </w:pPr>
+            <w:r>
+              <w:rPr>
+                <w:lang w:val="en-US"/>
+              </w:rPr>
+              <w:t>f</w:t>
+            </w:r>
+          </w:p>
+        </w:tc>
+        <w:tc>
+          <w:tcPr>
+            <w:tcW w:w="330" w:type="dxa"/>
+          </w:tcPr>
+          <w:p>
+            <w:pPr>
+              <w:rPr>
+                <w:lang w:val="en-US"/>
+              </w:rPr>
+            </w:pPr>
+            <w:r>
+              <w:rPr>
+                <w:lang w:val="en-US"/>
+              </w:rPr>
+              <w:t>P</w:t>
+            </w:r>
+          </w:p>
+        </w:tc>
+        <w:tc>
+          <w:tcPr>
+            <w:tcW w:w="430" w:type="dxa"/>
+          </w:tcPr>
+          <w:p>
+            <w:pPr>
+              <w:rPr>
+                <w:lang w:val="en-US"/>
+              </w:rPr>
+            </w:pPr>
+            <w:r>
+              <w:rPr>
+                <w:lang w:val="en-US"/>
+              </w:rPr>
+              <w:t>a</w:t>
+            </w:r>
+          </w:p>
+        </w:tc>
+        <w:tc>
+          <w:tcPr>
+            <w:tcW w:w="376" w:type="dxa"/>
+          </w:tcPr>
+          <w:p>
+            <w:pPr>
+              <w:rPr>
+                <w:lang w:val="en-US"/>
+              </w:rPr>
+            </w:pPr>
+            <w:r>
+              <w:rPr>
+                <w:lang w:val="en-US"/>
+              </w:rPr>
+              <w:t>t</w:t>
+            </w:r>
+          </w:p>
+        </w:tc>
+        <w:tc>
+          <w:tcPr>
+            <w:tcW w:w="370" w:type="dxa"/>
+          </w:tcPr>
+          <w:p>
+            <w:pPr>
+              <w:rPr>
+                <w:lang w:val="en-US"/>
+              </w:rPr>
+            </w:pPr>
+            <w:r>
+              <w:rPr>
+                <w:lang w:val="en-US"/>
+              </w:rPr>
+              <w:t>c</w:t>
+            </w:r>
+          </w:p>
+        </w:tc>
+        <w:tc>
+          <w:tcPr>
+            <w:tcW w:w="395" w:type="dxa"/>
+          </w:tcPr>
+          <w:p>
+            <w:pPr>
+              <w:rPr>
+                <w:lang w:val="en-US"/>
+              </w:rPr>
+            </w:pPr>
+            <w:r>
+              <w:rPr>
+                <w:lang w:val="en-US"/>
+              </w:rPr>
+              <w:t>h</w:t>
+            </w:r>
+          </w:p>
+        </w:tc>
+        <w:tc>
+          <w:tcPr>
+            <w:tcW w:w="370" w:type="dxa"/>
+          </w:tcPr>
+          <w:p>
+            <w:pPr>
+              <w:rPr>
+                <w:lang w:val="en-US"/>
+              </w:rPr>
+            </w:pPr>
+            <w:r>
+              <w:rPr>
+                <w:lang w:val="en-US"/>
+              </w:rPr>
+              <w:t>.</w:t>
+            </w:r>
+          </w:p>
+        </w:tc>
+        <w:tc>
+          <w:tcPr>
+            <w:tcW w:w="430" w:type="dxa"/>
+          </w:tcPr>
+          <w:p>
+            <w:pPr>
+              <w:rPr>
+                <w:lang w:val="en-US"/>
+              </w:rPr>
+            </w:pPr>
+            <w:r>
+              <w:rPr>
+                <w:lang w:val="en-US"/>
+              </w:rPr>
+              <w:t>.</w:t>
+            </w:r>
+          </w:p>
+        </w:tc>
+        <w:tc>
+          <w:tcPr>
+            <w:tcW w:w="370" w:type="dxa"/>
+          </w:tcPr>
+          <w:p>
+            <w:pPr>
+              <w:rPr>
+                <w:lang w:val="en-US"/>
+              </w:rPr>
+            </w:pPr>
+            <w:r>
+              <w:rPr>
+                <w:lang w:val="en-US"/>
+              </w:rPr>
+              <w:t>.</w:t>
+            </w:r>
+          </w:p>
+        </w:tc>
+        <w:tc>
+          <w:tcPr>
+            <w:tcW w:w="370" w:type="dxa"/>
+          </w:tcPr>
+          <w:p>
+            <w:pPr>
+              <w:rPr>
+                <w:lang w:val="en-US"/>
+              </w:rPr>
+            </w:pPr>
+            <w:r>
+              <w:rPr>
+                <w:lang w:val="en-US"/>
+              </w:rPr>
+              <w:t>.</w:t>
+            </w:r>
+          </w:p>
+        </w:tc>
+        <w:tc>
+          <w:tcPr>
+            <w:tcW w:w="395" w:type="dxa"/>
+          </w:tcPr>
+          <w:p>
+            <w:pPr>
+              <w:rPr>
+                <w:lang w:val="en-US"/>
+              </w:rPr>
+            </w:pPr>
+            <w:r>
+              <w:rPr>
+                <w:lang w:val="en-US"/>
+              </w:rPr>
+              <w:t>.</w:t>
+            </w:r>
+            <w:r>
+              <w:rPr>
+                <w:lang w:val="en-US"/>
+              </w:rPr>
+              <w:t>]</w:t>
+            </w:r>
+          </w:p>
+        </w:tc>
+        <w:tc>
+          <w:tcPr>
+            <w:tcW w:w="461" w:type="dxa"/>
+          </w:tcPr>
+          <w:p>
+            <w:pPr>
+              <w:rPr>
+                <w:lang w:val="en-US"/>
+              </w:rPr>
+            </w:pPr>
+            <w:r>
+              <w:rPr>
+                <w:lang w:val="en-US"/>
+              </w:rPr>
+              <w:t>[*]</w:t>
+            </w:r>
+          </w:p>
+        </w:tc>
+        <w:tc>
+          <w:tcPr>
+            <w:tcW w:w="430" w:type="dxa"/>
+          </w:tcPr>
+          <w:p>
+            <w:pPr>
+              <w:rPr>
+                <w:lang w:val="en-US"/>
+              </w:rPr>
+            </w:pPr>
+          </w:p>
+        </w:tc>
+        <w:tc>
+          <w:tcPr>
+            <w:tcW w:w="370" w:type="dxa"/>
+          </w:tcPr>
+          <w:p>
+            <w:pPr>
+              <w:rPr>
+                <w:lang w:val="en-US"/>
+              </w:rPr>
+            </w:pPr>
+            <w:r>
+              <w:rPr>
+                <w:lang w:val="en-US"/>
+              </w:rPr>
+              <w:t>[</w:t>
+            </w:r>
+          </w:p>
+        </w:tc>
+        <w:tc>
+          <w:tcPr>
+            <w:tcW w:w="405" w:type="dxa"/>
+          </w:tcPr>
+          <w:p>
+            <w:pPr>
+              <w:rPr>
+                <w:lang w:val="en-US"/>
+              </w:rPr>
+            </w:pPr>
+            <w:r>
+              <w:rPr>
+                <w:lang w:val="en-US"/>
+              </w:rPr>
+              <w:t>M</w:t>
+            </w:r>
+          </w:p>
+        </w:tc>
+        <w:tc>
+          <w:tcPr>
+            <w:tcW w:w="395" w:type="dxa"/>
+          </w:tcPr>
+          <w:p>
+            <w:pPr>
+              <w:rPr>
+                <w:lang w:val="en-US"/>
+              </w:rPr>
+            </w:pPr>
+            <w:r>
+              <w:rPr>
+                <w:lang w:val="en-US"/>
+              </w:rPr>
+              <w:t>]</w:t>
+            </w:r>
+          </w:p>
+        </w:tc>
+        <w:tc>
+          <w:tcPr>
+            <w:tcW w:w="222" w:type="dxa"/>
+            <w:shd w:val="clear" w:color="auto" w:fill="BFBFBF" w:themeFill="background1" w:themeFillShade="BF"/>
+          </w:tcPr>
+          <w:p>
+            <w:pPr>
+              <w:rPr>
+                <w:highlight w:val="darkGray"/>
+                <w:lang w:val="en-US"/>
+              </w:rPr>
+            </w:pPr>
+          </w:p>
+        </w:tc>
+      </w:tr>
+      <w:tr>
+        <w:tc>
+          <w:tcPr>
+            <w:tcW w:w="402" w:type="dxa"/>
+          </w:tcPr>
+          <w:p>
+            <w:pPr>
+              <w:rPr>
+                <w:lang w:val="en-US"/>
+              </w:rPr>
+            </w:pPr>
+            <w:r>
+              <w:rPr>
+                <w:lang w:val="en-US"/>
+              </w:rPr>
+              <w:t>[</w:t>
+            </w:r>
+            <w:proofErr w:type="spellStart"/>
+            <w:r>
+              <w:rPr>
+                <w:lang w:val="en-US"/>
+              </w:rPr>
+              <w:t>i</w:t>
+            </w:r>
+            <w:proofErr w:type="spellEnd"/>
+            <w:r>
+              <w:rPr>
+                <w:lang w:val="en-US"/>
+              </w:rPr>
+              <w:t>]</w:t>
+            </w:r>
+          </w:p>
+        </w:tc>
+        <w:tc>
+          <w:tcPr>
+            <w:tcW w:w="395" w:type="dxa"/>
+          </w:tcPr>
+          <w:p>
+            <w:pPr>
+              <w:rPr>
+                <w:lang w:val="en-US"/>
+              </w:rPr>
+            </w:pPr>
+          </w:p>
+        </w:tc>
+        <w:tc>
+          <w:tcPr>
+            <w:tcW w:w="293" w:type="dxa"/>
+          </w:tcPr>
+          <w:p>
+            <w:pPr>
+              <w:rPr>
+                <w:lang w:val="en-US"/>
+              </w:rPr>
+            </w:pPr>
+          </w:p>
+        </w:tc>
+        <w:tc>
+          <w:tcPr>
+            <w:tcW w:w="428" w:type="dxa"/>
+          </w:tcPr>
+          <w:p>
+            <w:pPr>
+              <w:rPr>
+                <w:lang w:val="en-US"/>
+              </w:rPr>
+            </w:pPr>
+          </w:p>
+        </w:tc>
+        <w:tc>
+          <w:tcPr>
+            <w:tcW w:w="327" w:type="dxa"/>
+          </w:tcPr>
+          <w:p>
+            <w:pPr>
+              <w:rPr>
+                <w:lang w:val="en-US"/>
+              </w:rPr>
+            </w:pPr>
+          </w:p>
+        </w:tc>
+        <w:tc>
+          <w:tcPr>
+            <w:tcW w:w="392" w:type="dxa"/>
+          </w:tcPr>
+          <w:p>
+            <w:pPr>
+              <w:rPr>
+                <w:lang w:val="en-US"/>
+              </w:rPr>
+            </w:pPr>
+            <w:r>
+              <w:rPr>
+                <w:lang w:val="en-US"/>
+              </w:rPr>
+              <w:t>[O</w:t>
+            </w:r>
+          </w:p>
+        </w:tc>
+        <w:tc>
+          <w:tcPr>
+            <w:tcW w:w="359" w:type="dxa"/>
+          </w:tcPr>
+          <w:p>
+            <w:pPr>
+              <w:rPr>
+                <w:lang w:val="en-US"/>
+              </w:rPr>
+            </w:pPr>
+            <w:r>
+              <w:rPr>
+                <w:lang w:val="en-US"/>
+              </w:rPr>
+              <w:t>u</w:t>
+            </w:r>
+          </w:p>
+        </w:tc>
+        <w:tc>
+          <w:tcPr>
+            <w:tcW w:w="362" w:type="dxa"/>
+          </w:tcPr>
+          <w:p>
+            <w:pPr>
+              <w:rPr>
+                <w:lang w:val="en-US"/>
+              </w:rPr>
+            </w:pPr>
+            <w:r>
+              <w:rPr>
+                <w:lang w:val="en-US"/>
+              </w:rPr>
+              <w:t>t</w:t>
+            </w:r>
+          </w:p>
+        </w:tc>
+        <w:tc>
+          <w:tcPr>
+            <w:tcW w:w="324" w:type="dxa"/>
+          </w:tcPr>
+          <w:p>
+            <w:pPr>
+              <w:rPr>
+                <w:lang w:val="en-US"/>
+              </w:rPr>
+            </w:pPr>
+            <w:r>
+              <w:rPr>
+                <w:lang w:val="en-US"/>
+              </w:rPr>
+              <w:t>1]</w:t>
+            </w:r>
+          </w:p>
+        </w:tc>
+        <w:tc>
+          <w:tcPr>
+            <w:tcW w:w="330" w:type="dxa"/>
+          </w:tcPr>
+          <w:p>
+            <w:pPr>
+              <w:rPr>
+                <w:lang w:val="en-US"/>
+              </w:rPr>
+            </w:pPr>
+          </w:p>
+        </w:tc>
+        <w:tc>
+          <w:tcPr>
+            <w:tcW w:w="430" w:type="dxa"/>
+          </w:tcPr>
+          <w:p>
+            <w:pPr>
+              <w:rPr>
+                <w:lang w:val="en-US"/>
+              </w:rPr>
+            </w:pPr>
+            <w:r>
+              <w:rPr>
+                <w:lang w:val="en-US"/>
+              </w:rPr>
+              <w:t>[O</w:t>
+            </w:r>
+          </w:p>
+        </w:tc>
+        <w:tc>
+          <w:tcPr>
+            <w:tcW w:w="376" w:type="dxa"/>
+          </w:tcPr>
+          <w:p>
+            <w:pPr>
+              <w:rPr>
+                <w:lang w:val="en-US"/>
+              </w:rPr>
+            </w:pPr>
+            <w:r>
+              <w:rPr>
+                <w:lang w:val="en-US"/>
+              </w:rPr>
+              <w:t>u</w:t>
+            </w:r>
+          </w:p>
+        </w:tc>
+        <w:tc>
+          <w:tcPr>
+            <w:tcW w:w="370" w:type="dxa"/>
+          </w:tcPr>
+          <w:p>
+            <w:pPr>
+              <w:rPr>
+                <w:lang w:val="en-US"/>
+              </w:rPr>
+            </w:pPr>
+            <w:r>
+              <w:rPr>
+                <w:lang w:val="en-US"/>
+              </w:rPr>
+              <w:t>t</w:t>
+            </w:r>
+          </w:p>
+        </w:tc>
+        <w:tc>
+          <w:tcPr>
+            <w:tcW w:w="395" w:type="dxa"/>
+          </w:tcPr>
+          <w:p>
+            <w:pPr>
+              <w:rPr>
+                <w:lang w:val="en-US"/>
+              </w:rPr>
+            </w:pPr>
+            <w:r>
+              <w:rPr>
+                <w:lang w:val="en-US"/>
+              </w:rPr>
+              <w:t>2]</w:t>
+            </w:r>
+          </w:p>
+        </w:tc>
+        <w:tc>
+          <w:tcPr>
+            <w:tcW w:w="370" w:type="dxa"/>
+          </w:tcPr>
+          <w:p>
+            <w:pPr>
+              <w:rPr>
+                <w:lang w:val="en-US"/>
+              </w:rPr>
+            </w:pPr>
+          </w:p>
+        </w:tc>
+        <w:tc>
+          <w:tcPr>
+            <w:tcW w:w="430" w:type="dxa"/>
+          </w:tcPr>
+          <w:p>
+            <w:pPr>
+              <w:rPr>
+                <w:lang w:val="en-US"/>
+              </w:rPr>
+            </w:pPr>
+            <w:r>
+              <w:rPr>
+                <w:lang w:val="en-US"/>
+              </w:rPr>
+              <w:t>[O</w:t>
+            </w:r>
+          </w:p>
+        </w:tc>
+        <w:tc>
+          <w:tcPr>
+            <w:tcW w:w="370" w:type="dxa"/>
+          </w:tcPr>
+          <w:p>
+            <w:pPr>
+              <w:rPr>
+                <w:lang w:val="en-US"/>
+              </w:rPr>
+            </w:pPr>
+            <w:r>
+              <w:rPr>
+                <w:lang w:val="en-US"/>
+              </w:rPr>
+              <w:t>u</w:t>
+            </w:r>
+          </w:p>
+        </w:tc>
+        <w:tc>
+          <w:tcPr>
+            <w:tcW w:w="370" w:type="dxa"/>
+          </w:tcPr>
+          <w:p>
+            <w:pPr>
+              <w:rPr>
+                <w:lang w:val="en-US"/>
+              </w:rPr>
+            </w:pPr>
+            <w:r>
+              <w:rPr>
+                <w:lang w:val="en-US"/>
+              </w:rPr>
+              <w:t>t</w:t>
+            </w:r>
+          </w:p>
+        </w:tc>
+        <w:tc>
+          <w:tcPr>
+            <w:tcW w:w="395" w:type="dxa"/>
+          </w:tcPr>
+          <w:p>
+            <w:pPr>
+              <w:rPr>
+                <w:lang w:val="en-US"/>
+              </w:rPr>
+            </w:pPr>
+            <w:r>
+              <w:rPr>
+                <w:lang w:val="en-US"/>
+              </w:rPr>
+              <w:t>3]</w:t>
+            </w:r>
+          </w:p>
+        </w:tc>
+        <w:tc>
+          <w:tcPr>
+            <w:tcW w:w="461" w:type="dxa"/>
+          </w:tcPr>
+          <w:p>
+            <w:pPr>
+              <w:rPr>
+                <w:lang w:val="en-US"/>
+              </w:rPr>
+            </w:pPr>
+          </w:p>
+        </w:tc>
+        <w:tc>
+          <w:tcPr>
+            <w:tcW w:w="430" w:type="dxa"/>
+          </w:tcPr>
+          <w:p>
+            <w:pPr>
+              <w:rPr>
+                <w:lang w:val="en-US"/>
+              </w:rPr>
+            </w:pPr>
+            <w:r>
+              <w:rPr>
+                <w:lang w:val="en-US"/>
+              </w:rPr>
+              <w:t>[O</w:t>
+            </w:r>
+          </w:p>
+        </w:tc>
+        <w:tc>
+          <w:tcPr>
+            <w:tcW w:w="370" w:type="dxa"/>
+          </w:tcPr>
+          <w:p>
+            <w:pPr>
+              <w:rPr>
+                <w:lang w:val="en-US"/>
+              </w:rPr>
+            </w:pPr>
+            <w:r>
+              <w:rPr>
+                <w:lang w:val="en-US"/>
+              </w:rPr>
+              <w:t>u</w:t>
+            </w:r>
+          </w:p>
+        </w:tc>
+        <w:tc>
+          <w:tcPr>
+            <w:tcW w:w="405" w:type="dxa"/>
+          </w:tcPr>
+          <w:p>
+            <w:pPr>
+              <w:rPr>
+                <w:lang w:val="en-US"/>
+              </w:rPr>
+            </w:pPr>
+            <w:r>
+              <w:rPr>
+                <w:lang w:val="en-US"/>
+              </w:rPr>
+              <w:t>t</w:t>
+            </w:r>
+          </w:p>
+        </w:tc>
+        <w:tc>
+          <w:tcPr>
+            <w:tcW w:w="395" w:type="dxa"/>
+          </w:tcPr>
+          <w:p>
+            <w:pPr>
+              <w:rPr>
+                <w:lang w:val="en-US"/>
+              </w:rPr>
+            </w:pPr>
+            <w:r>
+              <w:rPr>
+                <w:lang w:val="en-US"/>
+              </w:rPr>
+              <w:t>4]</w:t>
+            </w:r>
+          </w:p>
+        </w:tc>
+        <w:tc>
+          <w:tcPr>
+            <w:tcW w:w="222" w:type="dxa"/>
+            <w:shd w:val="clear" w:color="auto" w:fill="BFBFBF" w:themeFill="background1" w:themeFillShade="BF"/>
+          </w:tcPr>
+          <w:p>
+            <w:pPr>
+              <w:rPr>
+                <w:highlight w:val="darkGray"/>
+                <w:lang w:val="en-US"/>
+              </w:rPr>
+            </w:pPr>
+          </w:p>
+        </w:tc>
+      </w:tr>
+    </w:tbl>
+    <w:p>
+      <w:pPr>
+        <w:rPr>
+          <w:lang w:val="en-US"/>
+        </w:rPr>
+      </w:pPr>
+    </w:p>
+    <w:p>
+      <w:pPr>
+        <w:rPr>
+          <w:lang w:val="en-US"/>
+        </w:rPr>
+      </w:pPr>
+    </w:p>
+    <w:tbl>
+      <w:tblPr>
+        <w:tblStyle w:val="TableGrid"/>
+        <w:tblW w:w="0" w:type="auto"/>
+        <w:tblLook w:val="04A0" w:firstRow="1" w:lastRow="0" w:firstColumn="1" w:lastColumn="0" w:noHBand="0" w:noVBand="1"/>
+      </w:tblPr>
+      <w:tblGrid>
+        <w:gridCol w:w="1598"/>
+        <w:gridCol w:w="1431"/>
+        <w:gridCol w:w="5009"/>
+      </w:tblGrid>
+      <w:tr>
+        <w:tc>
+          <w:tcPr>
+            <w:tcW w:w="1598" w:type="dxa"/>
+          </w:tcPr>
+          <w:p>
+            <w:pPr>
+              <w:rPr>
+                <w:b/>
+                <w:lang w:val="en-US"/>
+              </w:rPr>
+            </w:pPr>
+            <w:r>
+              <w:rPr>
+                <w:b/>
+                <w:lang w:val="en-US"/>
+              </w:rPr>
+              <w:t>Part</w:t>
+            </w:r>
+          </w:p>
+        </w:tc>
+        <w:tc>
+          <w:tcPr>
+            <w:tcW w:w="1431" w:type="dxa"/>
+          </w:tcPr>
+          <w:p>
+            <w:pPr>
+              <w:rPr>
+                <w:b/>
+                <w:lang w:val="en-US"/>
+              </w:rPr>
+            </w:pPr>
+            <w:r>
+              <w:rPr>
+                <w:b/>
+                <w:lang w:val="en-US"/>
+              </w:rPr>
+              <w:t>Control</w:t>
+            </w:r>
+          </w:p>
+        </w:tc>
+        <w:tc>
+          <w:tcPr>
+            <w:tcW w:w="5009" w:type="dxa"/>
+          </w:tcPr>
+          <w:p>
+            <w:pPr>
+              <w:rPr>
+                <w:b/>
+                <w:lang w:val="en-US"/>
+              </w:rPr>
+            </w:pPr>
+            <w:r>
+              <w:rPr>
+                <w:b/>
+                <w:lang w:val="en-US"/>
+              </w:rPr>
+              <w:t>Description</w:t>
+            </w:r>
+          </w:p>
+        </w:tc>
+      </w:tr>
+      <w:tr>
+        <w:tc>
+          <w:tcPr>
+            <w:tcW w:w="1598" w:type="dxa"/>
+          </w:tcPr>
+          <w:p>
+            <w:pPr>
+              <w:rPr>
+                <w:lang w:val="en-US"/>
+              </w:rPr>
+            </w:pPr>
+            <w:r>
+              <w:rPr>
+                <w:lang w:val="en-US"/>
+              </w:rPr>
+              <w:t>[01]</w:t>
+            </w:r>
+          </w:p>
+        </w:tc>
+        <w:tc>
+          <w:tcPr>
+            <w:tcW w:w="1431" w:type="dxa"/>
+          </w:tcPr>
+          <w:p>
+            <w:pPr>
+              <w:rPr>
+                <w:lang w:val="en-US"/>
+              </w:rPr>
+            </w:pPr>
+            <w:proofErr w:type="spellStart"/>
+            <w:r>
+              <w:rPr>
+                <w:lang w:val="en-US"/>
+              </w:rPr>
+              <w:t>NumUpDown</w:t>
+            </w:r>
+            <w:proofErr w:type="spellEnd"/>
+          </w:p>
+        </w:tc>
+        <w:tc>
+          <w:tcPr>
+            <w:tcW w:w="5009" w:type="dxa"/>
+          </w:tcPr>
+          <w:p>
+            <w:pPr>
+              <w:rPr>
+                <w:lang w:val="en-US"/>
+              </w:rPr>
+            </w:pPr>
+            <w:r>
+              <w:rPr>
+                <w:lang w:val="en-US"/>
+              </w:rPr>
+              <w:t>Selects current Patch</w:t>
+            </w:r>
+            <w:r>
+              <w:rPr>
+                <w:lang w:val="en-US"/>
+              </w:rPr>
+              <w:t xml:space="preserve">. </w:t>
+            </w:r>
+          </w:p>
+          <w:p>
+            <w:pPr>
+              <w:rPr>
+                <w:lang w:val="en-US"/>
+              </w:rPr>
+            </w:pPr>
+            <w:r>
+              <w:rPr>
+                <w:lang w:val="en-US"/>
+              </w:rPr>
+              <w:t>Loads on E. Reverts on X.</w:t>
+            </w:r>
+          </w:p>
+        </w:tc>
+      </w:tr>
+      <w:tr>
+        <w:tc>
+          <w:tcPr>
+            <w:tcW w:w="1598" w:type="dxa"/>
+          </w:tcPr>
+          <w:p>
+            <w:pPr>
+              <w:rPr>
+                <w:lang w:val="en-US"/>
+              </w:rPr>
+            </w:pPr>
+            <w:r>
+              <w:rPr>
+                <w:lang w:val="en-US"/>
+              </w:rPr>
+              <w:t>:</w:t>
+            </w:r>
+          </w:p>
+        </w:tc>
+        <w:tc>
+          <w:tcPr>
+            <w:tcW w:w="1431" w:type="dxa"/>
+          </w:tcPr>
+          <w:p>
+            <w:pPr>
+              <w:rPr>
+                <w:lang w:val="en-US"/>
+              </w:rPr>
+            </w:pPr>
+            <w:r>
+              <w:rPr>
+                <w:lang w:val="en-US"/>
+              </w:rPr>
+              <w:t>Label</w:t>
+            </w:r>
+          </w:p>
+        </w:tc>
+        <w:tc>
+          <w:tcPr>
+            <w:tcW w:w="5009" w:type="dxa"/>
+          </w:tcPr>
+          <w:p>
+            <w:pPr>
+              <w:rPr>
+                <w:lang w:val="en-US"/>
+              </w:rPr>
+            </w:pPr>
+            <w:r>
+              <w:rPr>
+                <w:lang w:val="en-US"/>
+              </w:rPr>
+              <w:t>‘:’ literal</w:t>
+            </w:r>
+          </w:p>
+        </w:tc>
+      </w:tr>
+      <w:tr>
+        <w:tc>
+          <w:tcPr>
+            <w:tcW w:w="1598" w:type="dxa"/>
+          </w:tcPr>
+          <w:p>
+            <w:pPr>
+              <w:rPr>
+                <w:lang w:val="en-US"/>
+              </w:rPr>
+            </w:pPr>
+            <w:r>
+              <w:rPr>
+                <w:lang w:val="en-US"/>
+              </w:rPr>
+              <w:t>[</w:t>
+            </w:r>
+            <w:proofErr w:type="spellStart"/>
+            <w:r>
+              <w:rPr>
+                <w:lang w:val="en-US"/>
+              </w:rPr>
+              <w:t>Name</w:t>
+            </w:r>
+            <w:r>
+              <w:rPr>
+                <w:lang w:val="en-US"/>
+              </w:rPr>
+              <w:t>Of</w:t>
+            </w:r>
+            <w:r>
+              <w:rPr>
+                <w:lang w:val="en-US"/>
+              </w:rPr>
+              <w:t>P</w:t>
+            </w:r>
+            <w:r>
+              <w:rPr>
+                <w:lang w:val="en-US"/>
+              </w:rPr>
+              <w:t>a</w:t>
+            </w:r>
+            <w:r>
+              <w:rPr>
+                <w:lang w:val="en-US"/>
+              </w:rPr>
+              <w:t>t</w:t>
+            </w:r>
+            <w:r>
+              <w:rPr>
+                <w:lang w:val="en-US"/>
+              </w:rPr>
+              <w:t>ch</w:t>
+            </w:r>
+            <w:proofErr w:type="spellEnd"/>
+            <w:r>
+              <w:rPr>
+                <w:lang w:val="en-US"/>
+              </w:rPr>
+              <w:t>]</w:t>
+            </w:r>
+          </w:p>
+        </w:tc>
+        <w:tc>
+          <w:tcPr>
+            <w:tcW w:w="1431" w:type="dxa"/>
+          </w:tcPr>
+          <w:p>
+            <w:pPr>
+              <w:rPr>
+                <w:lang w:val="en-US"/>
+              </w:rPr>
+            </w:pPr>
+            <w:proofErr w:type="spellStart"/>
+            <w:r>
+              <w:rPr>
+                <w:lang w:val="en-US"/>
+              </w:rPr>
+              <w:t>TextBox</w:t>
+            </w:r>
+            <w:proofErr w:type="spellEnd"/>
+          </w:p>
+        </w:tc>
+        <w:tc>
+          <w:tcPr>
+            <w:tcW w:w="5009" w:type="dxa"/>
+          </w:tcPr>
+          <w:p>
+            <w:pPr>
+              <w:rPr>
+                <w:lang w:val="en-US"/>
+              </w:rPr>
+            </w:pPr>
+            <w:r>
+              <w:rPr>
+                <w:lang w:val="en-US"/>
+              </w:rPr>
+              <w:t xml:space="preserve">Edit Name of </w:t>
+            </w:r>
+            <w:r>
+              <w:rPr>
+                <w:lang w:val="en-US"/>
+              </w:rPr>
+              <w:t>Patch</w:t>
+            </w:r>
+            <w:r>
+              <w:rPr>
+                <w:lang w:val="en-US"/>
+              </w:rPr>
+              <w:t>.</w:t>
+            </w:r>
+          </w:p>
+        </w:tc>
+      </w:tr>
+      <w:tr>
+        <w:tc>
+          <w:tcPr>
+            <w:tcW w:w="1598" w:type="dxa"/>
+          </w:tcPr>
+          <w:p>
+            <w:pPr>
+              <w:rPr>
+                <w:lang w:val="en-US"/>
+              </w:rPr>
+            </w:pPr>
+            <w:r>
+              <w:rPr>
+                <w:lang w:val="en-US"/>
+              </w:rPr>
+              <w:t>[</w:t>
+            </w:r>
+            <w:r>
+              <w:rPr>
+                <w:lang w:val="en-US"/>
+              </w:rPr>
+              <w:t>*</w:t>
+            </w:r>
+            <w:r>
+              <w:rPr>
+                <w:lang w:val="en-US"/>
+              </w:rPr>
+              <w:t>]</w:t>
+            </w:r>
+          </w:p>
+        </w:tc>
+        <w:tc>
+          <w:tcPr>
+            <w:tcW w:w="1431" w:type="dxa"/>
+          </w:tcPr>
+          <w:p>
+            <w:pPr>
+              <w:rPr>
+                <w:lang w:val="en-US"/>
+              </w:rPr>
+            </w:pPr>
+            <w:r>
+              <w:rPr>
+                <w:lang w:val="en-US"/>
+              </w:rPr>
+              <w:t>Label</w:t>
+            </w:r>
+          </w:p>
+        </w:tc>
+        <w:tc>
+          <w:tcPr>
+            <w:tcW w:w="5009" w:type="dxa"/>
+          </w:tcPr>
+          <w:p>
+            <w:pPr>
+              <w:rPr>
+                <w:lang w:val="en-US"/>
+              </w:rPr>
+            </w:pPr>
+            <w:r>
+              <w:rPr>
+                <w:lang w:val="en-US"/>
+              </w:rPr>
+              <w:t>‘</w:t>
+            </w:r>
+            <w:r>
+              <w:rPr>
+                <w:lang w:val="en-US"/>
+              </w:rPr>
+              <w:t>*</w:t>
+            </w:r>
+            <w:r>
+              <w:rPr>
+                <w:lang w:val="en-US"/>
+              </w:rPr>
+              <w:t xml:space="preserve">’ Shown when </w:t>
+            </w:r>
+            <w:r>
+              <w:rPr>
+                <w:lang w:val="en-US"/>
+              </w:rPr>
+              <w:t>the Patch has unsaved edits</w:t>
+            </w:r>
+            <w:r>
+              <w:rPr>
+                <w:lang w:val="en-US"/>
+              </w:rPr>
+              <w:t>.</w:t>
+            </w:r>
+          </w:p>
+        </w:tc>
+      </w:tr>
+      <w:tr>
+        <w:tc>
+          <w:tcPr>
+            <w:tcW w:w="1598" w:type="dxa"/>
+          </w:tcPr>
+          <w:p>
+            <w:pPr>
+              <w:rPr>
+                <w:lang w:val="en-US"/>
+              </w:rPr>
+            </w:pPr>
+            <w:r>
+              <w:rPr>
+                <w:lang w:val="en-US"/>
+              </w:rPr>
+              <w:t>[M]</w:t>
+            </w:r>
+          </w:p>
+        </w:tc>
+        <w:tc>
+          <w:tcPr>
+            <w:tcW w:w="1431" w:type="dxa"/>
+          </w:tcPr>
+          <w:p>
+            <w:pPr>
+              <w:rPr>
+                <w:lang w:val="en-US"/>
+              </w:rPr>
+            </w:pPr>
+            <w:proofErr w:type="spellStart"/>
+            <w:r>
+              <w:rPr>
+                <w:lang w:val="en-US"/>
+              </w:rPr>
+              <w:t>SelectMode</w:t>
+            </w:r>
+            <w:proofErr w:type="spellEnd"/>
+          </w:p>
+        </w:tc>
+        <w:tc>
+          <w:tcPr>
+            <w:tcW w:w="5009" w:type="dxa"/>
+          </w:tcPr>
+          <w:p>
+            <w:pPr>
+              <w:rPr>
+                <w:lang w:val="en-US"/>
+              </w:rPr>
+            </w:pPr>
+            <w:r>
+              <w:rPr>
+                <w:lang w:val="en-US"/>
+              </w:rPr>
+              <w:t>Selects mode:</w:t>
+            </w:r>
+          </w:p>
+          <w:p>
+            <w:pPr>
+              <w:rPr>
+                <w:lang w:val="en-US"/>
+              </w:rPr>
+            </w:pPr>
+            <w:r>
+              <w:rPr>
+                <w:lang w:val="en-US"/>
+              </w:rPr>
+              <w:t>‘</w:t>
+            </w:r>
+            <w:r>
+              <w:rPr>
+                <w:lang w:val="en-US"/>
+              </w:rPr>
+              <w:t>On</w:t>
+            </w:r>
+            <w:r>
+              <w:rPr>
+                <w:lang w:val="en-US"/>
+              </w:rPr>
+              <w:t xml:space="preserve">’ =&gt; </w:t>
+            </w:r>
+            <w:r>
+              <w:rPr>
+                <w:lang w:val="en-US"/>
+              </w:rPr>
+              <w:t xml:space="preserve">Patch </w:t>
+            </w:r>
+            <w:r>
+              <w:rPr>
+                <w:lang w:val="en-US"/>
+              </w:rPr>
+              <w:t>On</w:t>
+            </w:r>
+          </w:p>
+          <w:p>
+            <w:pPr>
+              <w:rPr>
+                <w:lang w:val="en-US"/>
+              </w:rPr>
+            </w:pPr>
+            <w:r>
+              <w:rPr>
+                <w:lang w:val="en-US"/>
+              </w:rPr>
+              <w:t>‘</w:t>
+            </w:r>
+            <w:r>
+              <w:rPr>
+                <w:lang w:val="en-US"/>
+              </w:rPr>
+              <w:t>Pas</w:t>
+            </w:r>
+            <w:r>
+              <w:rPr>
+                <w:lang w:val="en-US"/>
+              </w:rPr>
+              <w:t>’ =&gt; Bypass</w:t>
+            </w:r>
+            <w:r>
+              <w:rPr>
+                <w:lang w:val="en-US"/>
+              </w:rPr>
+              <w:t xml:space="preserve"> Maps</w:t>
+            </w:r>
+          </w:p>
+          <w:p>
+            <w:pPr>
+              <w:rPr>
+                <w:lang w:val="en-US"/>
+              </w:rPr>
+            </w:pPr>
+            <w:r>
+              <w:rPr>
+                <w:lang w:val="en-US"/>
+              </w:rPr>
+              <w:t>‘</w:t>
+            </w:r>
+            <w:r>
+              <w:rPr>
+                <w:lang w:val="en-US"/>
+              </w:rPr>
+              <w:t>Off</w:t>
+            </w:r>
+            <w:r>
+              <w:rPr>
+                <w:lang w:val="en-US"/>
+              </w:rPr>
+              <w:t xml:space="preserve">’ =&gt; </w:t>
+            </w:r>
+            <w:r>
+              <w:rPr>
+                <w:lang w:val="en-US"/>
+              </w:rPr>
+              <w:t xml:space="preserve">All </w:t>
+            </w:r>
+            <w:r>
+              <w:rPr>
+                <w:lang w:val="en-US"/>
+              </w:rPr>
+              <w:t>Off</w:t>
+            </w:r>
+          </w:p>
+        </w:tc>
+      </w:tr>
+      <w:tr>
+        <w:tc>
+          <w:tcPr>
+            <w:tcW w:w="1598" w:type="dxa"/>
+          </w:tcPr>
+          <w:p>
+            <w:pPr>
+              <w:rPr>
+                <w:lang w:val="en-US"/>
+              </w:rPr>
+            </w:pPr>
+            <w:r>
+              <w:rPr>
+                <w:lang w:val="en-US"/>
+              </w:rPr>
+              <w:t>[</w:t>
+            </w:r>
+            <w:proofErr w:type="spellStart"/>
+            <w:r>
+              <w:rPr>
+                <w:lang w:val="en-US"/>
+              </w:rPr>
+              <w:t>i</w:t>
+            </w:r>
+            <w:proofErr w:type="spellEnd"/>
+            <w:r>
+              <w:rPr>
+                <w:lang w:val="en-US"/>
+              </w:rPr>
+              <w:t>]</w:t>
+            </w:r>
+          </w:p>
+        </w:tc>
+        <w:tc>
+          <w:tcPr>
+            <w:tcW w:w="1431" w:type="dxa"/>
+          </w:tcPr>
+          <w:p>
+            <w:pPr>
+              <w:rPr>
+                <w:lang w:val="en-US"/>
+              </w:rPr>
+            </w:pPr>
+            <w:r>
+              <w:rPr>
+                <w:lang w:val="en-US"/>
+              </w:rPr>
+              <w:t>Label</w:t>
+            </w:r>
+          </w:p>
+        </w:tc>
+        <w:tc>
+          <w:tcPr>
+            <w:tcW w:w="5009" w:type="dxa"/>
+          </w:tcPr>
+          <w:p>
+            <w:pPr>
+              <w:rPr>
+                <w:lang w:val="en-US"/>
+              </w:rPr>
+            </w:pPr>
+            <w:r>
+              <w:rPr>
+                <w:lang w:val="en-US"/>
+              </w:rPr>
+              <w:t>‘o’ Shown when detecting MIDI input.</w:t>
+            </w:r>
+          </w:p>
+        </w:tc>
+      </w:tr>
+      <w:tr>
+        <w:tc>
+          <w:tcPr>
+            <w:tcW w:w="1598" w:type="dxa"/>
+          </w:tcPr>
+          <w:p>
+            <w:pPr>
+              <w:rPr>
+                <w:lang w:val="en-US"/>
+              </w:rPr>
+            </w:pPr>
+            <w:r>
+              <w:rPr>
+                <w:lang w:val="en-US"/>
+              </w:rPr>
+              <w:t>[</w:t>
+            </w:r>
+            <w:proofErr w:type="spellStart"/>
+            <w:r>
+              <w:rPr>
+                <w:lang w:val="en-US"/>
+              </w:rPr>
+              <w:t>OutX</w:t>
+            </w:r>
+            <w:proofErr w:type="spellEnd"/>
+            <w:r>
+              <w:rPr>
+                <w:lang w:val="en-US"/>
+              </w:rPr>
+              <w:t>] (1-4)</w:t>
+            </w:r>
+          </w:p>
+        </w:tc>
+        <w:tc>
+          <w:tcPr>
+            <w:tcW w:w="1431" w:type="dxa"/>
+          </w:tcPr>
+          <w:p>
+            <w:pPr>
+              <w:rPr>
+                <w:lang w:val="en-US"/>
+              </w:rPr>
+            </w:pPr>
+            <w:proofErr w:type="spellStart"/>
+            <w:r>
+              <w:rPr>
+                <w:lang w:val="en-US"/>
+              </w:rPr>
+              <w:t>OutNav</w:t>
+            </w:r>
+            <w:r>
+              <w:rPr>
+                <w:lang w:val="en-US"/>
+              </w:rPr>
+              <w:t>Label</w:t>
+            </w:r>
+            <w:proofErr w:type="spellEnd"/>
+          </w:p>
+        </w:tc>
+        <w:tc>
+          <w:tcPr>
+            <w:tcW w:w="5009" w:type="dxa"/>
+          </w:tcPr>
+          <w:p>
+            <w:pPr>
+              <w:rPr>
+                <w:lang w:val="en-US"/>
+              </w:rPr>
+            </w:pPr>
+            <w:r>
+              <w:rPr>
+                <w:lang w:val="en-US"/>
+              </w:rPr>
+              <w:t>‘o’ when detecting MIDI output.</w:t>
+            </w:r>
+          </w:p>
+          <w:p>
+            <w:pPr>
+              <w:rPr>
+                <w:lang w:val="en-US"/>
+              </w:rPr>
+            </w:pPr>
+            <w:r>
+              <w:rPr>
+                <w:lang w:val="en-US"/>
+              </w:rPr>
+              <w:t>‘[n]’ active map entry when MIDI is transformed.</w:t>
+            </w:r>
+            <w:bookmarkStart w:id="0" w:name="_GoBack"/>
+            <w:bookmarkEnd w:id="0"/>
+          </w:p>
+          <w:p>
+            <w:pPr>
+              <w:rPr>
+                <w:lang w:val="en-US"/>
+              </w:rPr>
+            </w:pPr>
+            <w:r>
+              <w:rPr>
+                <w:lang w:val="en-US"/>
+              </w:rPr>
+              <w:t>‘-’ when disabled</w:t>
+            </w:r>
+          </w:p>
+          <w:p>
+            <w:pPr>
+              <w:rPr>
+                <w:lang w:val="en-US"/>
+              </w:rPr>
+            </w:pPr>
+            <w:r>
+              <w:rPr>
+                <w:lang w:val="en-US"/>
+              </w:rPr>
+              <w:t>Navigates to Map Entry Screen on E.</w:t>
+            </w:r>
+          </w:p>
+          <w:p>
+            <w:pPr>
+              <w:rPr>
+                <w:lang w:val="en-US"/>
+              </w:rPr>
+            </w:pPr>
+            <w:r>
+              <w:rPr>
+                <w:lang w:val="en-US"/>
+              </w:rPr>
+              <w:t>Short custom Output names.</w:t>
+            </w:r>
+          </w:p>
+        </w:tc>
+      </w:tr>
+    </w:tbl>
+    <w:p>
+      <w:pPr>
+        <w:rPr>
+          <w:lang w:val="en-US"/>
+        </w:rPr>
+      </w:pPr>
+    </w:p>
+    <w:p>
+      <w:pPr>
+        <w:rPr>
+          <w:lang w:val="en-US"/>
+        </w:rPr>
+      </w:pPr>
+    </w:p>
     <w:p>
       <w:pPr>
         <w:rPr>
@@ -13193,74 +15616,68 @@
               <w:rPr>
                 <w:lang w:val="en-US"/>
               </w:rPr>
-              <w:t>[</w:t>
-            </w:r>
+              <w:t>[Prog Change]</w:t>
+            </w:r>
+          </w:p>
+        </w:tc>
+        <w:tc>
+          <w:tcPr>
+            <w:tcW w:w="1431" w:type="dxa"/>
+          </w:tcPr>
+          <w:p>
+            <w:pPr>
+              <w:rPr>
+                <w:lang w:val="en-US"/>
+              </w:rPr>
+            </w:pPr>
             <w:proofErr w:type="spellStart"/>
             <w:r>
               <w:rPr>
                 <w:lang w:val="en-US"/>
               </w:rPr>
-              <w:t>Prog</w:t>
+              <w:t>TextUpDown</w:t>
             </w:r>
             <w:proofErr w:type="spellEnd"/>
-            <w:r>
-              <w:rPr>
-                <w:lang w:val="en-US"/>
-              </w:rPr>
-              <w:t xml:space="preserve"> Change]</w:t>
-            </w:r>
-          </w:p>
-        </w:tc>
-        <w:tc>
-          <w:tcPr>
-            <w:tcW w:w="1431" w:type="dxa"/>
-          </w:tcPr>
-          <w:p>
-            <w:pPr>
-              <w:rPr>
-                <w:lang w:val="en-US"/>
-              </w:rPr>
-            </w:pPr>
+          </w:p>
+        </w:tc>
+        <w:tc>
+          <w:tcPr>
+            <w:tcW w:w="5009" w:type="dxa"/>
+          </w:tcPr>
+          <w:p>
+            <w:pPr>
+              <w:rPr>
+                <w:lang w:val="en-US"/>
+              </w:rPr>
+            </w:pPr>
+            <w:r>
+              <w:rPr>
+                <w:lang w:val="en-US"/>
+              </w:rPr>
+              <w:t>List of possible MIDI messages.</w:t>
+            </w:r>
+          </w:p>
+          <w:p>
+            <w:pPr>
+              <w:rPr>
+                <w:lang w:val="en-US"/>
+              </w:rPr>
+            </w:pPr>
+            <w:r>
+              <w:rPr>
+                <w:lang w:val="en-US"/>
+              </w:rPr>
+              <w:t>Note</w:t>
+            </w:r>
+            <w:proofErr w:type="gramStart"/>
+            <w:r>
+              <w:rPr>
+                <w:lang w:val="en-US"/>
+              </w:rPr>
+              <w:t xml:space="preserve">   (</w:t>
+            </w:r>
             <w:proofErr w:type="spellStart"/>
-            <w:r>
-              <w:rPr>
-                <w:lang w:val="en-US"/>
-              </w:rPr>
-              <w:t>TextUpDown</w:t>
-            </w:r>
-            <w:proofErr w:type="spellEnd"/>
-          </w:p>
-        </w:tc>
-        <w:tc>
-          <w:tcPr>
-            <w:tcW w:w="5009" w:type="dxa"/>
-          </w:tcPr>
-          <w:p>
-            <w:pPr>
-              <w:rPr>
-                <w:lang w:val="en-US"/>
-              </w:rPr>
-            </w:pPr>
-            <w:r>
-              <w:rPr>
-                <w:lang w:val="en-US"/>
-              </w:rPr>
-              <w:t>List of possible MIDI messages.</w:t>
-            </w:r>
-          </w:p>
-          <w:p>
-            <w:pPr>
-              <w:rPr>
-                <w:lang w:val="en-US"/>
-              </w:rPr>
-            </w:pPr>
-            <w:r>
-              <w:rPr>
-                <w:lang w:val="en-US"/>
-              </w:rPr>
-              <w:t>Note   (</w:t>
-            </w:r>
-            <w:proofErr w:type="spellStart"/>
+            <w:proofErr w:type="gramEnd"/>
             <w:r>
               <w:rPr>
                 <w:lang w:val="en-US"/>
@@ -14903,7 +17320,21 @@
         <w:rPr>
           <w:lang w:val="en-US"/>
         </w:rPr>
-        <w:t>Bill Of Materials</w:t>
+        <w:t xml:space="preserve">Bill </w:t>
+      </w:r>
+      <w:proofErr w:type="gramStart"/>
+      <w:r>
+        <w:rPr>
+          <w:lang w:val="en-US"/>
+        </w:rPr>
+        <w:t>Of</w:t>
+      </w:r>
+      <w:proofErr w:type="gramEnd"/>
+      <w:r>
+        <w:rPr>
+          <w:lang w:val="en-US"/>
+        </w:rPr>
+        <w:t xml:space="preserve"> Materials</w:t>
       </w:r>
     </w:p>
     <w:tbl>
@@ -15492,8 +17923,16 @@
               <w:rPr>
                 <w:lang w:val="en-US"/>
               </w:rPr>
-              <w:t>220 ohm</w:t>
-            </w:r>
+              <w:t xml:space="preserve">220 </w:t>
+            </w:r>
+            <w:proofErr w:type="gramStart"/>
+            <w:r>
+              <w:rPr>
+                <w:lang w:val="en-US"/>
+              </w:rPr>
+              <w:t>ohm</w:t>
+            </w:r>
+            <w:proofErr w:type="gramEnd"/>
           </w:p>
         </w:tc>
         <w:tc>
@@ -15606,7 +18045,6 @@
               <w:rPr>
                 <w:lang w:val="en-US"/>
               </w:rPr>
-              <w:lastRenderedPageBreak/>
               <w:t>4</w:t>
             </w:r>
           </w:p>
@@ -15888,7 +18326,7 @@
 </file>
 
 <file path=word/numbering.xml><?xml version="1.0" encoding="utf-8"?>
-<w:numbering xmlns:wpc="http://schemas.microsoft.com/office/word/2010/wordprocessingCanvas" xmlns:mc="http://schemas.openxmlformats.org/markup-compatibility/2006" xmlns:o="urn:schemas-microsoft-com:office:office" xmlns:r="http://schemas.openxmlformats.org/officeDocument/2006/relationships" xmlns:m="http://schemas.openxmlformats.org/officeDocument/2006/math" xmlns:v="urn:schemas-microsoft-com:vml" xmlns:wp14="http://schemas.microsoft.com/office/word/2010/wordprocessingDrawing" xmlns:wp="http://schemas.openxmlformats.org/drawingml/2006/wordprocessingDrawing" xmlns:w10="urn:schemas-microsoft-com:office:word" xmlns:w="http://schemas.openxmlformats.org/wordprocessingml/2006/main" xmlns:w14="http://schemas.microsoft.com/office/word/2010/wordml" xmlns:w15="http://schemas.microsoft.com/office/word/2012/wordml" xmlns:wpg="http://schemas.microsoft.com/office/word/2010/wordprocessingGroup" xmlns:wpi="http://schemas.microsoft.com/office/word/2010/wordprocessingInk" xmlns:wne="http://schemas.microsoft.com/office/word/2006/wordml" xmlns:wps="http://schemas.microsoft.com/office/word/2010/wordprocessingShape" mc:Ignorable="w14 w15 wp14">
+<w:numbering xmlns:wpc="http://schemas.microsoft.com/office/word/2010/wordprocessingCanvas" xmlns:cx="http://schemas.microsoft.com/office/drawing/2014/chartex" xmlns:cx1="http://schemas.microsoft.com/office/drawing/2015/9/8/chartex" xmlns:cx2="http://schemas.microsoft.com/office/drawing/2015/10/21/chartex" xmlns:cx3="http://schemas.microsoft.com/office/drawing/2016/5/9/chartex" xmlns:cx4="http://schemas.microsoft.com/office/drawing/2016/5/10/chartex" xmlns:cx5="http://schemas.microsoft.com/office/drawing/2016/5/11/chartex" xmlns:mc="http://schemas.openxmlformats.org/markup-compatibility/2006" xmlns:o="urn:schemas-microsoft-com:office:office" xmlns:r="http://schemas.openxmlformats.org/officeDocument/2006/relationships" xmlns:m="http://schemas.openxmlformats.org/officeDocument/2006/math" xmlns:v="urn:schemas-microsoft-com:vml" xmlns:wp14="http://schemas.microsoft.com/office/word/2010/wordprocessingDrawing" xmlns:wp="http://schemas.openxmlformats.org/drawingml/2006/wordprocessingDrawing" xmlns:w10="urn:schemas-microsoft-com:office:word" xmlns:w="http://schemas.openxmlformats.org/wordprocessingml/2006/main" xmlns:w14="http://schemas.microsoft.com/office/word/2010/wordml" xmlns:w15="http://schemas.microsoft.com/office/word/2012/wordml" xmlns:w16se="http://schemas.microsoft.com/office/word/2015/wordml/symex" xmlns:wpg="http://schemas.microsoft.com/office/word/2010/wordprocessingGroup" xmlns:wpi="http://schemas.microsoft.com/office/word/2010/wordprocessingInk" xmlns:wne="http://schemas.microsoft.com/office/word/2006/wordml" xmlns:wps="http://schemas.microsoft.com/office/word/2010/wordprocessingShape" mc:Ignorable="w14 w15 w16se wp14">
   <w:abstractNum w:abstractNumId="0" w15:restartNumberingAfterBreak="0">
     <w:nsid w:val="FFFFFF89"/>
     <w:multiLevelType w:val="singleLevel"/>
@@ -16351,7 +18789,7 @@
 </file>
 
 <file path=word/styles.xml><?xml version="1.0" encoding="utf-8"?>
-<w:styles xmlns:mc="http://schemas.openxmlformats.org/markup-compatibility/2006" xmlns:r="http://schemas.openxmlformats.org/officeDocument/2006/relationships" xmlns:w="http://schemas.openxmlformats.org/wordprocessingml/2006/main" xmlns:w14="http://schemas.microsoft.com/office/word/2010/wordml" xmlns:w15="http://schemas.microsoft.com/office/word/2012/wordml" mc:Ignorable="w14 w15">
+<w:styles xmlns:mc="http://schemas.openxmlformats.org/markup-compatibility/2006" xmlns:r="http://schemas.openxmlformats.org/officeDocument/2006/relationships" xmlns:w="http://schemas.openxmlformats.org/wordprocessingml/2006/main" xmlns:w14="http://schemas.microsoft.com/office/word/2010/wordml" xmlns:w15="http://schemas.microsoft.com/office/word/2012/wordml" xmlns:w16se="http://schemas.microsoft.com/office/word/2015/wordml/symex" mc:Ignorable="w14 w15 w16se">
   <w:docDefaults>
     <w:rPrDefault>
       <w:rPr>
@@ -16367,7 +18805,7 @@
       </w:pPr>
     </w:pPrDefault>
   </w:docDefaults>
-  <w:latentStyles w:defLockedState="0" w:defUIPriority="99" w:defSemiHidden="0" w:defUnhideWhenUsed="0" w:defQFormat="0" w:count="371">
+  <w:latentStyles w:defLockedState="0" w:defUIPriority="99" w:defSemiHidden="0" w:defUnhideWhenUsed="0" w:defQFormat="0" w:count="374">
     <w:lsdException w:name="Normal" w:uiPriority="0" w:qFormat="1"/>
     <w:lsdException w:name="heading 1" w:uiPriority="9" w:qFormat="1"/>
     <w:lsdException w:name="heading 2" w:semiHidden="1" w:uiPriority="9" w:unhideWhenUsed="1" w:qFormat="1"/>
@@ -16473,7 +18911,6 @@
     <w:lsdException w:name="HTML Sample" w:semiHidden="1" w:unhideWhenUsed="1"/>
     <w:lsdException w:name="HTML Typewriter" w:semiHidden="1" w:unhideWhenUsed="1"/>
     <w:lsdException w:name="HTML Variable" w:semiHidden="1" w:unhideWhenUsed="1"/>
-    <w:lsdException w:name="Normal Table" w:semiHidden="1" w:unhideWhenUsed="1"/>
     <w:lsdException w:name="annotation subject" w:semiHidden="1" w:unhideWhenUsed="1"/>
     <w:lsdException w:name="No List" w:semiHidden="1" w:unhideWhenUsed="1"/>
     <w:lsdException w:name="Outline List 1" w:semiHidden="1" w:unhideWhenUsed="1"/>
@@ -16518,7 +18955,6 @@
     <w:lsdException w:name="Table Professional" w:semiHidden="1" w:unhideWhenUsed="1"/>
     <w:lsdException w:name="Table Subtle 1" w:semiHidden="1" w:unhideWhenUsed="1"/>
     <w:lsdException w:name="Table Subtle 2" w:semiHidden="1" w:unhideWhenUsed="1"/>
-    <w:lsdException w:name="Table Web 1" w:semiHidden="1" w:unhideWhenUsed="1"/>
     <w:lsdException w:name="Table Web 2" w:semiHidden="1" w:unhideWhenUsed="1"/>
     <w:lsdException w:name="Table Web 3" w:semiHidden="1" w:unhideWhenUsed="1"/>
     <w:lsdException w:name="Balloon Text" w:semiHidden="1" w:unhideWhenUsed="1"/>
@@ -16739,6 +19175,9 @@
     <w:lsdException w:name="List Table 5 Dark Accent 6" w:uiPriority="50"/>
     <w:lsdException w:name="List Table 6 Colorful Accent 6" w:uiPriority="51"/>
     <w:lsdException w:name="List Table 7 Colorful Accent 6" w:uiPriority="52"/>
+    <w:lsdException w:name="Mention" w:semiHidden="1" w:unhideWhenUsed="1"/>
+    <w:lsdException w:name="Smart Hyperlink" w:semiHidden="1" w:unhideWhenUsed="1"/>
+    <w:lsdException w:name="Hashtag" w:semiHidden="1" w:unhideWhenUsed="1"/>
   </w:latentStyles>
   <w:style w:type="paragraph" w:default="1" w:styleId="Normal">
     <w:name w:val="Normal"/>

</xml_diff>

<commit_message>
Added Patch Name editing.
</commit_message>
<xml_diff>
--- a/Design/Multi Port Midi Mapper v2.docx
+++ b/Design/Multi Port Midi Mapper v2.docx
@@ -3376,7 +3376,13 @@
               <w:rPr>
                 <w:lang w:val="en-US"/>
               </w:rPr>
-              <w:t>1-100 (5)</w:t>
+              <w:t>0</w:t>
+            </w:r>
+            <w:r>
+              <w:rPr>
+                <w:lang w:val="en-US"/>
+              </w:rPr>
+              <w:t>-100 (5)</w:t>
             </w:r>
           </w:p>
         </w:tc>
@@ -3520,7 +3526,7 @@
       <w:tr>
         <w:tc>
           <w:tcPr>
-            <w:tcW w:w="1638" w:type="dxa"/>
+            <w:tcW w:w="1623" w:type="dxa"/>
           </w:tcPr>
           <w:p>
             <w:pPr>
@@ -3540,7 +3546,7 @@
         </w:tc>
         <w:tc>
           <w:tcPr>
-            <w:tcW w:w="1620" w:type="dxa"/>
+            <w:tcW w:w="1601" w:type="dxa"/>
           </w:tcPr>
           <w:p>
             <w:pPr>
@@ -3560,7 +3566,7 @@
         </w:tc>
         <w:tc>
           <w:tcPr>
-            <w:tcW w:w="5908" w:type="dxa"/>
+            <w:tcW w:w="5792" w:type="dxa"/>
           </w:tcPr>
           <w:p>
             <w:pPr>
@@ -3582,7 +3588,7 @@
       <w:tr>
         <w:tc>
           <w:tcPr>
-            <w:tcW w:w="1638" w:type="dxa"/>
+            <w:tcW w:w="1623" w:type="dxa"/>
           </w:tcPr>
           <w:p>
             <w:pPr>
@@ -3602,7 +3608,7 @@
         </w:tc>
         <w:tc>
           <w:tcPr>
-            <w:tcW w:w="1620" w:type="dxa"/>
+            <w:tcW w:w="1601" w:type="dxa"/>
           </w:tcPr>
           <w:p>
             <w:pPr>
@@ -3622,7 +3628,7 @@
         </w:tc>
         <w:tc>
           <w:tcPr>
-            <w:tcW w:w="5908" w:type="dxa"/>
+            <w:tcW w:w="5792" w:type="dxa"/>
           </w:tcPr>
           <w:p>
             <w:pPr>
@@ -3656,7 +3662,7 @@
       <w:tr>
         <w:tc>
           <w:tcPr>
-            <w:tcW w:w="1638" w:type="dxa"/>
+            <w:tcW w:w="1623" w:type="dxa"/>
           </w:tcPr>
           <w:p>
             <w:pPr>
@@ -3682,7 +3688,7 @@
         </w:tc>
         <w:tc>
           <w:tcPr>
-            <w:tcW w:w="1620" w:type="dxa"/>
+            <w:tcW w:w="1601" w:type="dxa"/>
           </w:tcPr>
           <w:p>
             <w:pPr>
@@ -3700,7 +3706,7 @@
         </w:tc>
         <w:tc>
           <w:tcPr>
-            <w:tcW w:w="5908" w:type="dxa"/>
+            <w:tcW w:w="5792" w:type="dxa"/>
           </w:tcPr>
           <w:p>
             <w:pPr>
@@ -3734,7 +3740,7 @@
       <w:tr>
         <w:tc>
           <w:tcPr>
-            <w:tcW w:w="1638" w:type="dxa"/>
+            <w:tcW w:w="1623" w:type="dxa"/>
           </w:tcPr>
           <w:p>
             <w:pPr>
@@ -3754,7 +3760,7 @@
         </w:tc>
         <w:tc>
           <w:tcPr>
-            <w:tcW w:w="1620" w:type="dxa"/>
+            <w:tcW w:w="1601" w:type="dxa"/>
           </w:tcPr>
           <w:p>
             <w:pPr>
@@ -3772,7 +3778,7 @@
         </w:tc>
         <w:tc>
           <w:tcPr>
-            <w:tcW w:w="5908" w:type="dxa"/>
+            <w:tcW w:w="5792" w:type="dxa"/>
           </w:tcPr>
           <w:p>
             <w:pPr>
@@ -3799,6 +3805,148 @@
                 <w:lang w:val="en-US"/>
               </w:rPr>
               <w:t xml:space="preserve"> messages are received on.</w:t>
+            </w:r>
+          </w:p>
+        </w:tc>
+      </w:tr>
+      <w:tr>
+        <w:tc>
+          <w:tcPr>
+            <w:tcW w:w="1623" w:type="dxa"/>
+          </w:tcPr>
+          <w:p>
+            <w:pPr>
+              <w:rPr>
+                <w:lang w:val="en-US"/>
+              </w:rPr>
+            </w:pPr>
+            <w:proofErr w:type="spellStart"/>
+            <w:r>
+              <w:rPr>
+                <w:lang w:val="en-US"/>
+              </w:rPr>
+              <w:t>Sys</w:t>
+            </w:r>
+            <w:r>
+              <w:rPr>
+                <w:lang w:val="en-US"/>
+              </w:rPr>
+              <w:t>Msg</w:t>
+            </w:r>
+            <w:r>
+              <w:rPr>
+                <w:lang w:val="en-US"/>
+              </w:rPr>
+              <w:t>-Recv</w:t>
+            </w:r>
+            <w:proofErr w:type="spellEnd"/>
+          </w:p>
+        </w:tc>
+        <w:tc>
+          <w:tcPr>
+            <w:tcW w:w="1601" w:type="dxa"/>
+          </w:tcPr>
+          <w:p>
+            <w:pPr>
+              <w:rPr>
+                <w:lang w:val="en-US"/>
+              </w:rPr>
+            </w:pPr>
+            <w:proofErr w:type="spellStart"/>
+            <w:r>
+              <w:rPr>
+                <w:lang w:val="en-US"/>
+              </w:rPr>
+              <w:t>Yes|No</w:t>
+            </w:r>
+            <w:proofErr w:type="spellEnd"/>
+          </w:p>
+        </w:tc>
+        <w:tc>
+          <w:tcPr>
+            <w:tcW w:w="5792" w:type="dxa"/>
+          </w:tcPr>
+          <w:p>
+            <w:pPr>
+              <w:rPr>
+                <w:lang w:val="en-US"/>
+              </w:rPr>
+            </w:pPr>
+            <w:r>
+              <w:rPr>
+                <w:lang w:val="en-US"/>
+              </w:rPr>
+              <w:t>Allow the unit to receive Midi Program</w:t>
+            </w:r>
+            <w:r>
+              <w:rPr>
+                <w:lang w:val="en-US"/>
+              </w:rPr>
+              <w:t>/Control</w:t>
+            </w:r>
+            <w:r>
+              <w:rPr>
+                <w:lang w:val="en-US"/>
+              </w:rPr>
+              <w:t xml:space="preserve"> Change messages.</w:t>
+            </w:r>
+          </w:p>
+        </w:tc>
+      </w:tr>
+      <w:tr>
+        <w:tc>
+          <w:tcPr>
+            <w:tcW w:w="1623" w:type="dxa"/>
+          </w:tcPr>
+          <w:p>
+            <w:pPr>
+              <w:rPr>
+                <w:lang w:val="en-US"/>
+              </w:rPr>
+            </w:pPr>
+            <w:proofErr w:type="spellStart"/>
+            <w:r>
+              <w:rPr>
+                <w:lang w:val="en-US"/>
+              </w:rPr>
+              <w:t>SysCh</w:t>
+            </w:r>
+            <w:proofErr w:type="spellEnd"/>
+          </w:p>
+        </w:tc>
+        <w:tc>
+          <w:tcPr>
+            <w:tcW w:w="1601" w:type="dxa"/>
+          </w:tcPr>
+          <w:p>
+            <w:pPr>
+              <w:rPr>
+                <w:lang w:val="en-US"/>
+              </w:rPr>
+            </w:pPr>
+            <w:r>
+              <w:rPr>
+                <w:lang w:val="en-US"/>
+              </w:rPr>
+              <w:t>1-16</w:t>
+            </w:r>
+          </w:p>
+        </w:tc>
+        <w:tc>
+          <w:tcPr>
+            <w:tcW w:w="5792" w:type="dxa"/>
+          </w:tcPr>
+          <w:p>
+            <w:pPr>
+              <w:rPr>
+                <w:lang w:val="en-US"/>
+              </w:rPr>
+            </w:pPr>
+            <w:r>
+              <w:rPr>
+                <w:lang w:val="en-US"/>
+              </w:rPr>
+              <w:t>The Midi Channel system messages are received on (PC)</w:t>
             </w:r>
           </w:p>
         </w:tc>
@@ -3837,7 +3985,6 @@
         <w:rPr>
           <w:lang w:val="en-US"/>
         </w:rPr>
-        <w:lastRenderedPageBreak/>
         <w:t>R</w:t>
       </w:r>
       <w:r>
@@ -12069,40 +12216,40 @@
     <w:tbl>
       <w:tblPr>
         <w:tblStyle w:val="TableGrid"/>
-        <w:tblW w:w="9401" w:type="dxa"/>
+        <w:tblW w:w="9518" w:type="dxa"/>
         <w:tblLook w:val="04A0" w:firstRow="1" w:lastRow="0" w:firstColumn="1" w:lastColumn="0" w:noHBand="0" w:noVBand="1"/>
       </w:tblPr>
       <w:tblGrid>
-        <w:gridCol w:w="402"/>
+        <w:gridCol w:w="430"/>
         <w:gridCol w:w="395"/>
         <w:gridCol w:w="293"/>
         <w:gridCol w:w="426"/>
         <w:gridCol w:w="322"/>
+        <w:gridCol w:w="392"/>
         <w:gridCol w:w="430"/>
-        <w:gridCol w:w="332"/>
         <w:gridCol w:w="362"/>
+        <w:gridCol w:w="293"/>
         <w:gridCol w:w="395"/>
-        <w:gridCol w:w="330"/>
+        <w:gridCol w:w="370"/>
+        <w:gridCol w:w="370"/>
         <w:gridCol w:w="430"/>
         <w:gridCol w:w="370"/>
         <w:gridCol w:w="370"/>
         <w:gridCol w:w="395"/>
         <w:gridCol w:w="370"/>
+        <w:gridCol w:w="370"/>
         <w:gridCol w:w="430"/>
+        <w:gridCol w:w="461"/>
+        <w:gridCol w:w="540"/>
+        <w:gridCol w:w="402"/>
         <w:gridCol w:w="370"/>
         <w:gridCol w:w="370"/>
-        <w:gridCol w:w="395"/>
-        <w:gridCol w:w="461"/>
-        <w:gridCol w:w="430"/>
-        <w:gridCol w:w="370"/>
-        <w:gridCol w:w="405"/>
-        <w:gridCol w:w="395"/>
         <w:gridCol w:w="222"/>
       </w:tblGrid>
       <w:tr>
         <w:tc>
           <w:tcPr>
-            <w:tcW w:w="402" w:type="dxa"/>
+            <w:tcW w:w="430" w:type="dxa"/>
           </w:tcPr>
           <w:p>
             <w:pPr>
@@ -12174,7 +12321,7 @@
         </w:tc>
         <w:tc>
           <w:tcPr>
-            <w:tcW w:w="428" w:type="dxa"/>
+            <w:tcW w:w="426" w:type="dxa"/>
           </w:tcPr>
           <w:p>
             <w:pPr>
@@ -12198,7 +12345,7 @@
         </w:tc>
         <w:tc>
           <w:tcPr>
-            <w:tcW w:w="327" w:type="dxa"/>
+            <w:tcW w:w="322" w:type="dxa"/>
           </w:tcPr>
           <w:p>
             <w:pPr>
@@ -12246,7 +12393,7 @@
         </w:tc>
         <w:tc>
           <w:tcPr>
-            <w:tcW w:w="359" w:type="dxa"/>
+            <w:tcW w:w="430" w:type="dxa"/>
           </w:tcPr>
           <w:p>
             <w:pPr>
@@ -12294,7 +12441,7 @@
         </w:tc>
         <w:tc>
           <w:tcPr>
-            <w:tcW w:w="324" w:type="dxa"/>
+            <w:tcW w:w="293" w:type="dxa"/>
           </w:tcPr>
           <w:p>
             <w:pPr>
@@ -12318,7 +12465,7 @@
         </w:tc>
         <w:tc>
           <w:tcPr>
-            <w:tcW w:w="330" w:type="dxa"/>
+            <w:tcW w:w="395" w:type="dxa"/>
           </w:tcPr>
           <w:p>
             <w:pPr>
@@ -12342,7 +12489,7 @@
         </w:tc>
         <w:tc>
           <w:tcPr>
-            <w:tcW w:w="430" w:type="dxa"/>
+            <w:tcW w:w="370" w:type="dxa"/>
           </w:tcPr>
           <w:p>
             <w:pPr>
@@ -12366,7 +12513,7 @@
         </w:tc>
         <w:tc>
           <w:tcPr>
-            <w:tcW w:w="376" w:type="dxa"/>
+            <w:tcW w:w="370" w:type="dxa"/>
           </w:tcPr>
           <w:p>
             <w:pPr>
@@ -12390,7 +12537,7 @@
         </w:tc>
         <w:tc>
           <w:tcPr>
-            <w:tcW w:w="370" w:type="dxa"/>
+            <w:tcW w:w="430" w:type="dxa"/>
           </w:tcPr>
           <w:p>
             <w:pPr>
@@ -12414,7 +12561,7 @@
         </w:tc>
         <w:tc>
           <w:tcPr>
-            <w:tcW w:w="395" w:type="dxa"/>
+            <w:tcW w:w="370" w:type="dxa"/>
           </w:tcPr>
           <w:p>
             <w:pPr>
@@ -12462,7 +12609,7 @@
         </w:tc>
         <w:tc>
           <w:tcPr>
-            <w:tcW w:w="430" w:type="dxa"/>
+            <w:tcW w:w="395" w:type="dxa"/>
           </w:tcPr>
           <w:p>
             <w:pPr>
@@ -12534,7 +12681,7 @@
         </w:tc>
         <w:tc>
           <w:tcPr>
-            <w:tcW w:w="395" w:type="dxa"/>
+            <w:tcW w:w="430" w:type="dxa"/>
           </w:tcPr>
           <w:p>
             <w:pPr>
@@ -12582,7 +12729,7 @@
         </w:tc>
         <w:tc>
           <w:tcPr>
-            <w:tcW w:w="430" w:type="dxa"/>
+            <w:tcW w:w="370" w:type="dxa"/>
           </w:tcPr>
           <w:p>
             <w:pPr>
@@ -12606,7 +12753,7 @@
         </w:tc>
         <w:tc>
           <w:tcPr>
-            <w:tcW w:w="370" w:type="dxa"/>
+            <w:tcW w:w="491" w:type="dxa"/>
           </w:tcPr>
           <w:p>
             <w:pPr>
@@ -12630,7 +12777,7 @@
         </w:tc>
         <w:tc>
           <w:tcPr>
-            <w:tcW w:w="405" w:type="dxa"/>
+            <w:tcW w:w="391" w:type="dxa"/>
           </w:tcPr>
           <w:p>
             <w:pPr>
@@ -12654,7 +12801,7 @@
         </w:tc>
         <w:tc>
           <w:tcPr>
-            <w:tcW w:w="395" w:type="dxa"/>
+            <w:tcW w:w="370" w:type="dxa"/>
           </w:tcPr>
           <w:p>
             <w:pPr>
@@ -12697,7 +12844,7 @@
       <w:tr>
         <w:tc>
           <w:tcPr>
-            <w:tcW w:w="402" w:type="dxa"/>
+            <w:tcW w:w="430" w:type="dxa"/>
           </w:tcPr>
           <w:p>
             <w:pPr>
@@ -12751,7 +12898,7 @@
         </w:tc>
         <w:tc>
           <w:tcPr>
-            <w:tcW w:w="428" w:type="dxa"/>
+            <w:tcW w:w="426" w:type="dxa"/>
           </w:tcPr>
           <w:p>
             <w:pPr>
@@ -12769,7 +12916,7 @@
         </w:tc>
         <w:tc>
           <w:tcPr>
-            <w:tcW w:w="327" w:type="dxa"/>
+            <w:tcW w:w="322" w:type="dxa"/>
           </w:tcPr>
           <w:p>
             <w:pPr>
@@ -12805,7 +12952,7 @@
         </w:tc>
         <w:tc>
           <w:tcPr>
-            <w:tcW w:w="359" w:type="dxa"/>
+            <w:tcW w:w="430" w:type="dxa"/>
           </w:tcPr>
           <w:p>
             <w:pPr>
@@ -12841,7 +12988,7 @@
         </w:tc>
         <w:tc>
           <w:tcPr>
-            <w:tcW w:w="324" w:type="dxa"/>
+            <w:tcW w:w="293" w:type="dxa"/>
           </w:tcPr>
           <w:p>
             <w:pPr>
@@ -12859,7 +13006,7 @@
         </w:tc>
         <w:tc>
           <w:tcPr>
-            <w:tcW w:w="330" w:type="dxa"/>
+            <w:tcW w:w="395" w:type="dxa"/>
           </w:tcPr>
           <w:p>
             <w:pPr>
@@ -12877,6 +13024,42 @@
         </w:tc>
         <w:tc>
           <w:tcPr>
+            <w:tcW w:w="370" w:type="dxa"/>
+          </w:tcPr>
+          <w:p>
+            <w:pPr>
+              <w:rPr>
+                <w:lang w:val="en-US"/>
+              </w:rPr>
+            </w:pPr>
+            <w:r>
+              <w:rPr>
+                <w:lang w:val="en-US"/>
+              </w:rPr>
+              <w:t>a</w:t>
+            </w:r>
+          </w:p>
+        </w:tc>
+        <w:tc>
+          <w:tcPr>
+            <w:tcW w:w="370" w:type="dxa"/>
+          </w:tcPr>
+          <w:p>
+            <w:pPr>
+              <w:rPr>
+                <w:lang w:val="en-US"/>
+              </w:rPr>
+            </w:pPr>
+            <w:r>
+              <w:rPr>
+                <w:lang w:val="en-US"/>
+              </w:rPr>
+              <w:t>t</w:t>
+            </w:r>
+          </w:p>
+        </w:tc>
+        <w:tc>
+          <w:tcPr>
             <w:tcW w:w="430" w:type="dxa"/>
           </w:tcPr>
           <w:p>
@@ -12889,25 +13072,7 @@
               <w:rPr>
                 <w:lang w:val="en-US"/>
               </w:rPr>
-              <w:t>a</w:t>
-            </w:r>
-          </w:p>
-        </w:tc>
-        <w:tc>
-          <w:tcPr>
-            <w:tcW w:w="376" w:type="dxa"/>
-          </w:tcPr>
-          <w:p>
-            <w:pPr>
-              <w:rPr>
-                <w:lang w:val="en-US"/>
-              </w:rPr>
-            </w:pPr>
-            <w:r>
-              <w:rPr>
-                <w:lang w:val="en-US"/>
-              </w:rPr>
-              <w:t>t</w:t>
+              <w:t>c</w:t>
             </w:r>
           </w:p>
         </w:tc>
@@ -12925,7 +13090,25 @@
               <w:rPr>
                 <w:lang w:val="en-US"/>
               </w:rPr>
-              <w:t>c</w:t>
+              <w:t>h</w:t>
+            </w:r>
+          </w:p>
+        </w:tc>
+        <w:tc>
+          <w:tcPr>
+            <w:tcW w:w="370" w:type="dxa"/>
+          </w:tcPr>
+          <w:p>
+            <w:pPr>
+              <w:rPr>
+                <w:lang w:val="en-US"/>
+              </w:rPr>
+            </w:pPr>
+            <w:r>
+              <w:rPr>
+                <w:lang w:val="en-US"/>
+              </w:rPr>
+              <w:t>.</w:t>
             </w:r>
           </w:p>
         </w:tc>
@@ -12943,7 +13126,7 @@
               <w:rPr>
                 <w:lang w:val="en-US"/>
               </w:rPr>
-              <w:t>h</w:t>
+              <w:t>.</w:t>
             </w:r>
           </w:p>
         </w:tc>
@@ -12967,6 +13150,24 @@
         </w:tc>
         <w:tc>
           <w:tcPr>
+            <w:tcW w:w="370" w:type="dxa"/>
+          </w:tcPr>
+          <w:p>
+            <w:pPr>
+              <w:rPr>
+                <w:lang w:val="en-US"/>
+              </w:rPr>
+            </w:pPr>
+            <w:r>
+              <w:rPr>
+                <w:lang w:val="en-US"/>
+              </w:rPr>
+              <w:t>.</w:t>
+            </w:r>
+          </w:p>
+        </w:tc>
+        <w:tc>
+          <w:tcPr>
             <w:tcW w:w="430" w:type="dxa"/>
           </w:tcPr>
           <w:p>
@@ -12979,7 +13180,25 @@
               <w:rPr>
                 <w:lang w:val="en-US"/>
               </w:rPr>
-              <w:t>.</w:t>
+              <w:t>.]</w:t>
+            </w:r>
+          </w:p>
+        </w:tc>
+        <w:tc>
+          <w:tcPr>
+            <w:tcW w:w="461" w:type="dxa"/>
+          </w:tcPr>
+          <w:p>
+            <w:pPr>
+              <w:rPr>
+                <w:lang w:val="en-US"/>
+              </w:rPr>
+            </w:pPr>
+            <w:r>
+              <w:rPr>
+                <w:lang w:val="en-US"/>
+              </w:rPr>
+              <w:t>[*]</w:t>
             </w:r>
           </w:p>
         </w:tc>
@@ -12997,8 +13216,52 @@
               <w:rPr>
                 <w:lang w:val="en-US"/>
               </w:rPr>
-              <w:t>.</w:t>
-            </w:r>
+              <w:t>[M]</w:t>
+            </w:r>
+          </w:p>
+        </w:tc>
+        <w:tc>
+          <w:tcPr>
+            <w:tcW w:w="491" w:type="dxa"/>
+          </w:tcPr>
+          <w:p>
+            <w:pPr>
+              <w:rPr>
+                <w:lang w:val="en-US"/>
+              </w:rPr>
+            </w:pPr>
+            <w:r>
+              <w:rPr>
+                <w:lang w:val="en-US"/>
+              </w:rPr>
+              <w:t>[</w:t>
+            </w:r>
+            <w:proofErr w:type="spellStart"/>
+            <w:r>
+              <w:rPr>
+                <w:lang w:val="en-US"/>
+              </w:rPr>
+              <w:t>i</w:t>
+            </w:r>
+            <w:proofErr w:type="spellEnd"/>
+            <w:r>
+              <w:rPr>
+                <w:lang w:val="en-US"/>
+              </w:rPr>
+              <w:t>]</w:t>
+            </w:r>
+          </w:p>
+        </w:tc>
+        <w:tc>
+          <w:tcPr>
+            <w:tcW w:w="391" w:type="dxa"/>
+          </w:tcPr>
+          <w:p>
+            <w:pPr>
+              <w:rPr>
+                <w:lang w:val="en-US"/>
+              </w:rPr>
+            </w:pPr>
           </w:p>
         </w:tc>
         <w:tc>
@@ -13011,120 +13274,6 @@
                 <w:lang w:val="en-US"/>
               </w:rPr>
             </w:pPr>
-            <w:r>
-              <w:rPr>
-                <w:lang w:val="en-US"/>
-              </w:rPr>
-              <w:t>.</w:t>
-            </w:r>
-          </w:p>
-        </w:tc>
-        <w:tc>
-          <w:tcPr>
-            <w:tcW w:w="395" w:type="dxa"/>
-          </w:tcPr>
-          <w:p>
-            <w:pPr>
-              <w:rPr>
-                <w:lang w:val="en-US"/>
-              </w:rPr>
-            </w:pPr>
-            <w:r>
-              <w:rPr>
-                <w:lang w:val="en-US"/>
-              </w:rPr>
-              <w:t>.</w:t>
-            </w:r>
-            <w:r>
-              <w:rPr>
-                <w:lang w:val="en-US"/>
-              </w:rPr>
-              <w:t>]</w:t>
-            </w:r>
-          </w:p>
-        </w:tc>
-        <w:tc>
-          <w:tcPr>
-            <w:tcW w:w="461" w:type="dxa"/>
-          </w:tcPr>
-          <w:p>
-            <w:pPr>
-              <w:rPr>
-                <w:lang w:val="en-US"/>
-              </w:rPr>
-            </w:pPr>
-            <w:r>
-              <w:rPr>
-                <w:lang w:val="en-US"/>
-              </w:rPr>
-              <w:t>[*]</w:t>
-            </w:r>
-          </w:p>
-        </w:tc>
-        <w:tc>
-          <w:tcPr>
-            <w:tcW w:w="430" w:type="dxa"/>
-          </w:tcPr>
-          <w:p>
-            <w:pPr>
-              <w:rPr>
-                <w:lang w:val="en-US"/>
-              </w:rPr>
-            </w:pPr>
-          </w:p>
-        </w:tc>
-        <w:tc>
-          <w:tcPr>
-            <w:tcW w:w="370" w:type="dxa"/>
-          </w:tcPr>
-          <w:p>
-            <w:pPr>
-              <w:rPr>
-                <w:lang w:val="en-US"/>
-              </w:rPr>
-            </w:pPr>
-            <w:r>
-              <w:rPr>
-                <w:lang w:val="en-US"/>
-              </w:rPr>
-              <w:t>[</w:t>
-            </w:r>
-          </w:p>
-        </w:tc>
-        <w:tc>
-          <w:tcPr>
-            <w:tcW w:w="405" w:type="dxa"/>
-          </w:tcPr>
-          <w:p>
-            <w:pPr>
-              <w:rPr>
-                <w:lang w:val="en-US"/>
-              </w:rPr>
-            </w:pPr>
-            <w:r>
-              <w:rPr>
-                <w:lang w:val="en-US"/>
-              </w:rPr>
-              <w:t>M</w:t>
-            </w:r>
-          </w:p>
-        </w:tc>
-        <w:tc>
-          <w:tcPr>
-            <w:tcW w:w="395" w:type="dxa"/>
-          </w:tcPr>
-          <w:p>
-            <w:pPr>
-              <w:rPr>
-                <w:lang w:val="en-US"/>
-              </w:rPr>
-            </w:pPr>
-            <w:r>
-              <w:rPr>
-                <w:lang w:val="en-US"/>
-              </w:rPr>
-              <w:t>]</w:t>
-            </w:r>
           </w:p>
         </w:tc>
         <w:tc>
@@ -13145,33 +13294,19 @@
       <w:tr>
         <w:tc>
           <w:tcPr>
-            <w:tcW w:w="402" w:type="dxa"/>
-          </w:tcPr>
-          <w:p>
-            <w:pPr>
-              <w:rPr>
-                <w:lang w:val="en-US"/>
-              </w:rPr>
-            </w:pPr>
-            <w:r>
-              <w:rPr>
-                <w:lang w:val="en-US"/>
-              </w:rPr>
-              <w:t>[</w:t>
-            </w:r>
-            <w:proofErr w:type="spellStart"/>
-            <w:r>
-              <w:rPr>
-                <w:lang w:val="en-US"/>
-              </w:rPr>
-              <w:t>i</w:t>
-            </w:r>
-            <w:proofErr w:type="spellEnd"/>
-            <w:r>
-              <w:rPr>
-                <w:lang w:val="en-US"/>
-              </w:rPr>
-              <w:t>]</w:t>
+            <w:tcW w:w="430" w:type="dxa"/>
+          </w:tcPr>
+          <w:p>
+            <w:pPr>
+              <w:rPr>
+                <w:lang w:val="en-US"/>
+              </w:rPr>
+            </w:pPr>
+            <w:r>
+              <w:rPr>
+                <w:lang w:val="en-US"/>
+              </w:rPr>
+              <w:t>[O</w:t>
             </w:r>
           </w:p>
         </w:tc>
@@ -13185,6 +13320,12 @@
                 <w:lang w:val="en-US"/>
               </w:rPr>
             </w:pPr>
+            <w:r>
+              <w:rPr>
+                <w:lang w:val="en-US"/>
+              </w:rPr>
+              <w:t>u</w:t>
+            </w:r>
           </w:p>
         </w:tc>
         <w:tc>
@@ -13197,23 +13338,35 @@
                 <w:lang w:val="en-US"/>
               </w:rPr>
             </w:pPr>
-          </w:p>
-        </w:tc>
-        <w:tc>
-          <w:tcPr>
-            <w:tcW w:w="428" w:type="dxa"/>
-          </w:tcPr>
-          <w:p>
-            <w:pPr>
-              <w:rPr>
-                <w:lang w:val="en-US"/>
-              </w:rPr>
-            </w:pPr>
-          </w:p>
-        </w:tc>
-        <w:tc>
-          <w:tcPr>
-            <w:tcW w:w="327" w:type="dxa"/>
+            <w:r>
+              <w:rPr>
+                <w:lang w:val="en-US"/>
+              </w:rPr>
+              <w:t>t</w:t>
+            </w:r>
+          </w:p>
+        </w:tc>
+        <w:tc>
+          <w:tcPr>
+            <w:tcW w:w="426" w:type="dxa"/>
+          </w:tcPr>
+          <w:p>
+            <w:pPr>
+              <w:rPr>
+                <w:lang w:val="en-US"/>
+              </w:rPr>
+            </w:pPr>
+            <w:r>
+              <w:rPr>
+                <w:lang w:val="en-US"/>
+              </w:rPr>
+              <w:t>1]</w:t>
+            </w:r>
+          </w:p>
+        </w:tc>
+        <w:tc>
+          <w:tcPr>
+            <w:tcW w:w="322" w:type="dxa"/>
           </w:tcPr>
           <w:p>
             <w:pPr>
@@ -13233,6 +13386,18 @@
                 <w:lang w:val="en-US"/>
               </w:rPr>
             </w:pPr>
+          </w:p>
+        </w:tc>
+        <w:tc>
+          <w:tcPr>
+            <w:tcW w:w="430" w:type="dxa"/>
+          </w:tcPr>
+          <w:p>
+            <w:pPr>
+              <w:rPr>
+                <w:lang w:val="en-US"/>
+              </w:rPr>
+            </w:pPr>
             <w:r>
               <w:rPr>
                 <w:lang w:val="en-US"/>
@@ -13243,7 +13408,7 @@
         </w:tc>
         <w:tc>
           <w:tcPr>
-            <w:tcW w:w="359" w:type="dxa"/>
+            <w:tcW w:w="362" w:type="dxa"/>
           </w:tcPr>
           <w:p>
             <w:pPr>
@@ -13261,7 +13426,7 @@
         </w:tc>
         <w:tc>
           <w:tcPr>
-            <w:tcW w:w="362" w:type="dxa"/>
+            <w:tcW w:w="293" w:type="dxa"/>
           </w:tcPr>
           <w:p>
             <w:pPr>
@@ -13279,25 +13444,37 @@
         </w:tc>
         <w:tc>
           <w:tcPr>
-            <w:tcW w:w="324" w:type="dxa"/>
-          </w:tcPr>
-          <w:p>
-            <w:pPr>
-              <w:rPr>
-                <w:lang w:val="en-US"/>
-              </w:rPr>
-            </w:pPr>
-            <w:r>
-              <w:rPr>
-                <w:lang w:val="en-US"/>
-              </w:rPr>
-              <w:t>1]</w:t>
-            </w:r>
-          </w:p>
-        </w:tc>
-        <w:tc>
-          <w:tcPr>
-            <w:tcW w:w="330" w:type="dxa"/>
+            <w:tcW w:w="395" w:type="dxa"/>
+          </w:tcPr>
+          <w:p>
+            <w:pPr>
+              <w:rPr>
+                <w:lang w:val="en-US"/>
+              </w:rPr>
+            </w:pPr>
+            <w:r>
+              <w:rPr>
+                <w:lang w:val="en-US"/>
+              </w:rPr>
+              <w:t>2]</w:t>
+            </w:r>
+          </w:p>
+        </w:tc>
+        <w:tc>
+          <w:tcPr>
+            <w:tcW w:w="370" w:type="dxa"/>
+          </w:tcPr>
+          <w:p>
+            <w:pPr>
+              <w:rPr>
+                <w:lang w:val="en-US"/>
+              </w:rPr>
+            </w:pPr>
+          </w:p>
+        </w:tc>
+        <w:tc>
+          <w:tcPr>
+            <w:tcW w:w="370" w:type="dxa"/>
           </w:tcPr>
           <w:p>
             <w:pPr>
@@ -13327,7 +13504,7 @@
         </w:tc>
         <w:tc>
           <w:tcPr>
-            <w:tcW w:w="376" w:type="dxa"/>
+            <w:tcW w:w="370" w:type="dxa"/>
           </w:tcPr>
           <w:p>
             <w:pPr>
@@ -13375,7 +13552,7 @@
               <w:rPr>
                 <w:lang w:val="en-US"/>
               </w:rPr>
-              <w:t>2]</w:t>
+              <w:t>3]</w:t>
             </w:r>
           </w:p>
         </w:tc>
@@ -13393,6 +13570,18 @@
         </w:tc>
         <w:tc>
           <w:tcPr>
+            <w:tcW w:w="370" w:type="dxa"/>
+          </w:tcPr>
+          <w:p>
+            <w:pPr>
+              <w:rPr>
+                <w:lang w:val="en-US"/>
+              </w:rPr>
+            </w:pPr>
+          </w:p>
+        </w:tc>
+        <w:tc>
+          <w:tcPr>
             <w:tcW w:w="430" w:type="dxa"/>
           </w:tcPr>
           <w:p>
@@ -13411,6 +13600,24 @@
         </w:tc>
         <w:tc>
           <w:tcPr>
+            <w:tcW w:w="461" w:type="dxa"/>
+          </w:tcPr>
+          <w:p>
+            <w:pPr>
+              <w:rPr>
+                <w:lang w:val="en-US"/>
+              </w:rPr>
+            </w:pPr>
+            <w:r>
+              <w:rPr>
+                <w:lang w:val="en-US"/>
+              </w:rPr>
+              <w:t>u</w:t>
+            </w:r>
+          </w:p>
+        </w:tc>
+        <w:tc>
+          <w:tcPr>
             <w:tcW w:w="370" w:type="dxa"/>
           </w:tcPr>
           <w:p>
@@ -13423,8 +13630,38 @@
               <w:rPr>
                 <w:lang w:val="en-US"/>
               </w:rPr>
-              <w:t>u</w:t>
-            </w:r>
+              <w:t>t</w:t>
+            </w:r>
+          </w:p>
+        </w:tc>
+        <w:tc>
+          <w:tcPr>
+            <w:tcW w:w="491" w:type="dxa"/>
+          </w:tcPr>
+          <w:p>
+            <w:pPr>
+              <w:rPr>
+                <w:lang w:val="en-US"/>
+              </w:rPr>
+            </w:pPr>
+            <w:r>
+              <w:rPr>
+                <w:lang w:val="en-US"/>
+              </w:rPr>
+              <w:t>4]</w:t>
+            </w:r>
+          </w:p>
+        </w:tc>
+        <w:tc>
+          <w:tcPr>
+            <w:tcW w:w="391" w:type="dxa"/>
+          </w:tcPr>
+          <w:p>
+            <w:pPr>
+              <w:rPr>
+                <w:lang w:val="en-US"/>
+              </w:rPr>
+            </w:pPr>
           </w:p>
         </w:tc>
         <w:tc>
@@ -13437,114 +13674,6 @@
                 <w:lang w:val="en-US"/>
               </w:rPr>
             </w:pPr>
-            <w:r>
-              <w:rPr>
-                <w:lang w:val="en-US"/>
-              </w:rPr>
-              <w:t>t</w:t>
-            </w:r>
-          </w:p>
-        </w:tc>
-        <w:tc>
-          <w:tcPr>
-            <w:tcW w:w="395" w:type="dxa"/>
-          </w:tcPr>
-          <w:p>
-            <w:pPr>
-              <w:rPr>
-                <w:lang w:val="en-US"/>
-              </w:rPr>
-            </w:pPr>
-            <w:r>
-              <w:rPr>
-                <w:lang w:val="en-US"/>
-              </w:rPr>
-              <w:t>3]</w:t>
-            </w:r>
-          </w:p>
-        </w:tc>
-        <w:tc>
-          <w:tcPr>
-            <w:tcW w:w="461" w:type="dxa"/>
-          </w:tcPr>
-          <w:p>
-            <w:pPr>
-              <w:rPr>
-                <w:lang w:val="en-US"/>
-              </w:rPr>
-            </w:pPr>
-          </w:p>
-        </w:tc>
-        <w:tc>
-          <w:tcPr>
-            <w:tcW w:w="430" w:type="dxa"/>
-          </w:tcPr>
-          <w:p>
-            <w:pPr>
-              <w:rPr>
-                <w:lang w:val="en-US"/>
-              </w:rPr>
-            </w:pPr>
-            <w:r>
-              <w:rPr>
-                <w:lang w:val="en-US"/>
-              </w:rPr>
-              <w:t>[O</w:t>
-            </w:r>
-          </w:p>
-        </w:tc>
-        <w:tc>
-          <w:tcPr>
-            <w:tcW w:w="370" w:type="dxa"/>
-          </w:tcPr>
-          <w:p>
-            <w:pPr>
-              <w:rPr>
-                <w:lang w:val="en-US"/>
-              </w:rPr>
-            </w:pPr>
-            <w:r>
-              <w:rPr>
-                <w:lang w:val="en-US"/>
-              </w:rPr>
-              <w:t>u</w:t>
-            </w:r>
-          </w:p>
-        </w:tc>
-        <w:tc>
-          <w:tcPr>
-            <w:tcW w:w="405" w:type="dxa"/>
-          </w:tcPr>
-          <w:p>
-            <w:pPr>
-              <w:rPr>
-                <w:lang w:val="en-US"/>
-              </w:rPr>
-            </w:pPr>
-            <w:r>
-              <w:rPr>
-                <w:lang w:val="en-US"/>
-              </w:rPr>
-              <w:t>t</w:t>
-            </w:r>
-          </w:p>
-        </w:tc>
-        <w:tc>
-          <w:tcPr>
-            <w:tcW w:w="395" w:type="dxa"/>
-          </w:tcPr>
-          <w:p>
-            <w:pPr>
-              <w:rPr>
-                <w:lang w:val="en-US"/>
-              </w:rPr>
-            </w:pPr>
-            <w:r>
-              <w:rPr>
-                <w:lang w:val="en-US"/>
-              </w:rPr>
-              <w:t>4]</w:t>
-            </w:r>
           </w:p>
         </w:tc>
         <w:tc>
@@ -13703,13 +13832,7 @@
               <w:rPr>
                 <w:lang w:val="en-US"/>
               </w:rPr>
-              <w:t>Selects current Patch</w:t>
-            </w:r>
-            <w:r>
-              <w:rPr>
-                <w:lang w:val="en-US"/>
-              </w:rPr>
-              <w:t xml:space="preserve">. </w:t>
+              <w:t xml:space="preserve">Selects current Patch. </w:t>
             </w:r>
           </w:p>
           <w:p>
@@ -13738,11 +13861,27 @@
                 <w:lang w:val="en-US"/>
               </w:rPr>
             </w:pPr>
-            <w:r>
-              <w:rPr>
-                <w:lang w:val="en-US"/>
-              </w:rPr>
-              <w:t>:</w:t>
+            <w:bookmarkStart w:id="0" w:name="_GoBack"/>
+            <w:bookmarkEnd w:id="0"/>
+            <w:r>
+              <w:rPr>
+                <w:lang w:val="en-US"/>
+              </w:rPr>
+              <w:t>[</w:t>
+            </w:r>
+            <w:proofErr w:type="spellStart"/>
+            <w:r>
+              <w:rPr>
+                <w:lang w:val="en-US"/>
+              </w:rPr>
+              <w:t>NameOfPatch</w:t>
+            </w:r>
+            <w:proofErr w:type="spellEnd"/>
+            <w:r>
+              <w:rPr>
+                <w:lang w:val="en-US"/>
+              </w:rPr>
+              <w:t>]</w:t>
             </w:r>
           </w:p>
         </w:tc>
@@ -13756,12 +13895,14 @@
                 <w:lang w:val="en-US"/>
               </w:rPr>
             </w:pPr>
-            <w:r>
-              <w:rPr>
-                <w:lang w:val="en-US"/>
-              </w:rPr>
-              <w:t>Label</w:t>
-            </w:r>
+            <w:proofErr w:type="spellStart"/>
+            <w:r>
+              <w:rPr>
+                <w:lang w:val="en-US"/>
+              </w:rPr>
+              <w:t>TextBox</w:t>
+            </w:r>
+            <w:proofErr w:type="spellEnd"/>
           </w:p>
         </w:tc>
         <w:tc>
@@ -13778,7 +13919,7 @@
               <w:rPr>
                 <w:lang w:val="en-US"/>
               </w:rPr>
-              <w:t>‘:’ literal</w:t>
+              <w:t>Edit Name of Patch.</w:t>
             </w:r>
           </w:p>
         </w:tc>
@@ -13798,51 +13939,7 @@
               <w:rPr>
                 <w:lang w:val="en-US"/>
               </w:rPr>
-              <w:t>[</w:t>
-            </w:r>
-            <w:proofErr w:type="spellStart"/>
-            <w:r>
-              <w:rPr>
-                <w:lang w:val="en-US"/>
-              </w:rPr>
-              <w:t>Name</w:t>
-            </w:r>
-            <w:r>
-              <w:rPr>
-                <w:lang w:val="en-US"/>
-              </w:rPr>
-              <w:t>Of</w:t>
-            </w:r>
-            <w:r>
-              <w:rPr>
-                <w:lang w:val="en-US"/>
-              </w:rPr>
-              <w:t>P</w:t>
-            </w:r>
-            <w:r>
-              <w:rPr>
-                <w:lang w:val="en-US"/>
-              </w:rPr>
-              <w:t>a</w:t>
-            </w:r>
-            <w:r>
-              <w:rPr>
-                <w:lang w:val="en-US"/>
-              </w:rPr>
-              <w:t>t</w:t>
-            </w:r>
-            <w:r>
-              <w:rPr>
-                <w:lang w:val="en-US"/>
-              </w:rPr>
-              <w:t>ch</w:t>
-            </w:r>
-            <w:proofErr w:type="spellEnd"/>
-            <w:r>
-              <w:rPr>
-                <w:lang w:val="en-US"/>
-              </w:rPr>
-              <w:t>]</w:t>
+              <w:t>[*]</w:t>
             </w:r>
           </w:p>
         </w:tc>
@@ -13856,14 +13953,12 @@
                 <w:lang w:val="en-US"/>
               </w:rPr>
             </w:pPr>
-            <w:proofErr w:type="spellStart"/>
-            <w:r>
-              <w:rPr>
-                <w:lang w:val="en-US"/>
-              </w:rPr>
-              <w:t>TextBox</w:t>
-            </w:r>
-            <w:proofErr w:type="spellEnd"/>
+            <w:r>
+              <w:rPr>
+                <w:lang w:val="en-US"/>
+              </w:rPr>
+              <w:t>Label</w:t>
+            </w:r>
           </w:p>
         </w:tc>
         <w:tc>
@@ -13880,19 +13975,7 @@
               <w:rPr>
                 <w:lang w:val="en-US"/>
               </w:rPr>
-              <w:t xml:space="preserve">Edit Name of </w:t>
-            </w:r>
-            <w:r>
-              <w:rPr>
-                <w:lang w:val="en-US"/>
-              </w:rPr>
-              <w:t>Patch</w:t>
-            </w:r>
-            <w:r>
-              <w:rPr>
-                <w:lang w:val="en-US"/>
-              </w:rPr>
-              <w:t>.</w:t>
+              <w:t>‘*’ Shown when the Patch has unsaved edits.</w:t>
             </w:r>
           </w:p>
         </w:tc>
@@ -13912,19 +13995,7 @@
               <w:rPr>
                 <w:lang w:val="en-US"/>
               </w:rPr>
-              <w:t>[</w:t>
-            </w:r>
-            <w:r>
-              <w:rPr>
-                <w:lang w:val="en-US"/>
-              </w:rPr>
-              <w:t>*</w:t>
-            </w:r>
-            <w:r>
-              <w:rPr>
-                <w:lang w:val="en-US"/>
-              </w:rPr>
-              <w:t>]</w:t>
+              <w:t>[M]</w:t>
             </w:r>
           </w:p>
         </w:tc>
@@ -13938,12 +14009,14 @@
                 <w:lang w:val="en-US"/>
               </w:rPr>
             </w:pPr>
-            <w:r>
-              <w:rPr>
-                <w:lang w:val="en-US"/>
-              </w:rPr>
-              <w:t>Label</w:t>
-            </w:r>
+            <w:proofErr w:type="spellStart"/>
+            <w:r>
+              <w:rPr>
+                <w:lang w:val="en-US"/>
+              </w:rPr>
+              <w:t>SelectMode</w:t>
+            </w:r>
+            <w:proofErr w:type="spellEnd"/>
           </w:p>
         </w:tc>
         <w:tc>
@@ -13960,31 +14033,112 @@
               <w:rPr>
                 <w:lang w:val="en-US"/>
               </w:rPr>
+              <w:t>Selects mode:</w:t>
+            </w:r>
+          </w:p>
+          <w:p>
+            <w:pPr>
+              <w:rPr>
+                <w:lang w:val="en-US"/>
+              </w:rPr>
+            </w:pPr>
+            <w:r>
+              <w:rPr>
+                <w:lang w:val="en-US"/>
+              </w:rPr>
               <w:t>‘</w:t>
             </w:r>
             <w:r>
               <w:rPr>
                 <w:lang w:val="en-US"/>
               </w:rPr>
-              <w:t>*</w:t>
-            </w:r>
-            <w:r>
-              <w:rPr>
-                <w:lang w:val="en-US"/>
-              </w:rPr>
-              <w:t xml:space="preserve">’ Shown when </w:t>
-            </w:r>
-            <w:r>
-              <w:rPr>
-                <w:lang w:val="en-US"/>
-              </w:rPr>
-              <w:t>the Patch has unsaved edits</w:t>
-            </w:r>
-            <w:r>
-              <w:rPr>
-                <w:lang w:val="en-US"/>
-              </w:rPr>
-              <w:t>.</w:t>
+              <w:t>o</w:t>
+            </w:r>
+            <w:r>
+              <w:rPr>
+                <w:lang w:val="en-US"/>
+              </w:rPr>
+              <w:t xml:space="preserve">’ =&gt; </w:t>
+            </w:r>
+            <w:r>
+              <w:rPr>
+                <w:lang w:val="en-US"/>
+              </w:rPr>
+              <w:t xml:space="preserve">Patch </w:t>
+            </w:r>
+            <w:r>
+              <w:rPr>
+                <w:lang w:val="en-US"/>
+              </w:rPr>
+              <w:t>On</w:t>
+            </w:r>
+          </w:p>
+          <w:p>
+            <w:pPr>
+              <w:rPr>
+                <w:lang w:val="en-US"/>
+              </w:rPr>
+            </w:pPr>
+            <w:r>
+              <w:rPr>
+                <w:lang w:val="en-US"/>
+              </w:rPr>
+              <w:t>‘</w:t>
+            </w:r>
+            <w:r>
+              <w:rPr>
+                <w:lang w:val="en-US"/>
+              </w:rPr>
+              <w:t>=</w:t>
+            </w:r>
+            <w:r>
+              <w:rPr>
+                <w:lang w:val="en-US"/>
+              </w:rPr>
+              <w:t>’ =&gt; Bypass</w:t>
+            </w:r>
+            <w:r>
+              <w:rPr>
+                <w:lang w:val="en-US"/>
+              </w:rPr>
+              <w:t xml:space="preserve"> Maps</w:t>
+            </w:r>
+          </w:p>
+          <w:p>
+            <w:pPr>
+              <w:rPr>
+                <w:lang w:val="en-US"/>
+              </w:rPr>
+            </w:pPr>
+            <w:r>
+              <w:rPr>
+                <w:lang w:val="en-US"/>
+              </w:rPr>
+              <w:t>‘</w:t>
+            </w:r>
+            <w:r>
+              <w:rPr>
+                <w:lang w:val="en-US"/>
+              </w:rPr>
+              <w:t>x</w:t>
+            </w:r>
+            <w:r>
+              <w:rPr>
+                <w:lang w:val="en-US"/>
+              </w:rPr>
+              <w:t xml:space="preserve">’ =&gt; </w:t>
+            </w:r>
+            <w:r>
+              <w:rPr>
+                <w:lang w:val="en-US"/>
+              </w:rPr>
+              <w:t xml:space="preserve">All </w:t>
+            </w:r>
+            <w:r>
+              <w:rPr>
+                <w:lang w:val="en-US"/>
+              </w:rPr>
+              <w:t>Off</w:t>
             </w:r>
           </w:p>
         </w:tc>
@@ -14004,7 +14158,21 @@
               <w:rPr>
                 <w:lang w:val="en-US"/>
               </w:rPr>
-              <w:t>[M]</w:t>
+              <w:t>[</w:t>
+            </w:r>
+            <w:proofErr w:type="spellStart"/>
+            <w:r>
+              <w:rPr>
+                <w:lang w:val="en-US"/>
+              </w:rPr>
+              <w:t>i</w:t>
+            </w:r>
+            <w:proofErr w:type="spellEnd"/>
+            <w:r>
+              <w:rPr>
+                <w:lang w:val="en-US"/>
+              </w:rPr>
+              <w:t>]</w:t>
             </w:r>
           </w:p>
         </w:tc>
@@ -14018,14 +14186,12 @@
                 <w:lang w:val="en-US"/>
               </w:rPr>
             </w:pPr>
-            <w:proofErr w:type="spellStart"/>
-            <w:r>
-              <w:rPr>
-                <w:lang w:val="en-US"/>
-              </w:rPr>
-              <w:t>SelectMode</w:t>
-            </w:r>
-            <w:proofErr w:type="spellEnd"/>
+            <w:r>
+              <w:rPr>
+                <w:lang w:val="en-US"/>
+              </w:rPr>
+              <w:t>Label</w:t>
+            </w:r>
           </w:p>
         </w:tc>
         <w:tc>
@@ -14042,112 +14208,7 @@
               <w:rPr>
                 <w:lang w:val="en-US"/>
               </w:rPr>
-              <w:t>Selects mode:</w:t>
-            </w:r>
-          </w:p>
-          <w:p>
-            <w:pPr>
-              <w:rPr>
-                <w:lang w:val="en-US"/>
-              </w:rPr>
-            </w:pPr>
-            <w:r>
-              <w:rPr>
-                <w:lang w:val="en-US"/>
-              </w:rPr>
-              <w:t>‘</w:t>
-            </w:r>
-            <w:r>
-              <w:rPr>
-                <w:lang w:val="en-US"/>
-              </w:rPr>
-              <w:t>On</w:t>
-            </w:r>
-            <w:r>
-              <w:rPr>
-                <w:lang w:val="en-US"/>
-              </w:rPr>
-              <w:t xml:space="preserve">’ =&gt; </w:t>
-            </w:r>
-            <w:r>
-              <w:rPr>
-                <w:lang w:val="en-US"/>
-              </w:rPr>
-              <w:t xml:space="preserve">Patch </w:t>
-            </w:r>
-            <w:r>
-              <w:rPr>
-                <w:lang w:val="en-US"/>
-              </w:rPr>
-              <w:t>On</w:t>
-            </w:r>
-          </w:p>
-          <w:p>
-            <w:pPr>
-              <w:rPr>
-                <w:lang w:val="en-US"/>
-              </w:rPr>
-            </w:pPr>
-            <w:r>
-              <w:rPr>
-                <w:lang w:val="en-US"/>
-              </w:rPr>
-              <w:t>‘</w:t>
-            </w:r>
-            <w:r>
-              <w:rPr>
-                <w:lang w:val="en-US"/>
-              </w:rPr>
-              <w:t>Pas</w:t>
-            </w:r>
-            <w:r>
-              <w:rPr>
-                <w:lang w:val="en-US"/>
-              </w:rPr>
-              <w:t>’ =&gt; Bypass</w:t>
-            </w:r>
-            <w:r>
-              <w:rPr>
-                <w:lang w:val="en-US"/>
-              </w:rPr>
-              <w:t xml:space="preserve"> Maps</w:t>
-            </w:r>
-          </w:p>
-          <w:p>
-            <w:pPr>
-              <w:rPr>
-                <w:lang w:val="en-US"/>
-              </w:rPr>
-            </w:pPr>
-            <w:r>
-              <w:rPr>
-                <w:lang w:val="en-US"/>
-              </w:rPr>
-              <w:t>‘</w:t>
-            </w:r>
-            <w:r>
-              <w:rPr>
-                <w:lang w:val="en-US"/>
-              </w:rPr>
-              <w:t>Off</w:t>
-            </w:r>
-            <w:r>
-              <w:rPr>
-                <w:lang w:val="en-US"/>
-              </w:rPr>
-              <w:t xml:space="preserve">’ =&gt; </w:t>
-            </w:r>
-            <w:r>
-              <w:rPr>
-                <w:lang w:val="en-US"/>
-              </w:rPr>
-              <w:t xml:space="preserve">All </w:t>
-            </w:r>
-            <w:r>
-              <w:rPr>
-                <w:lang w:val="en-US"/>
-              </w:rPr>
-              <w:t>Off</w:t>
+              <w:t>‘o’ Shown when detecting MIDI input.</w:t>
             </w:r>
           </w:p>
         </w:tc>
@@ -14174,14 +14235,14 @@
               <w:rPr>
                 <w:lang w:val="en-US"/>
               </w:rPr>
-              <w:t>i</w:t>
+              <w:t>OutX</w:t>
             </w:r>
             <w:proofErr w:type="spellEnd"/>
             <w:r>
               <w:rPr>
                 <w:lang w:val="en-US"/>
               </w:rPr>
-              <w:t>]</w:t>
+              <w:t>] (1-4)</w:t>
             </w:r>
           </w:p>
         </w:tc>
@@ -14195,12 +14256,20 @@
                 <w:lang w:val="en-US"/>
               </w:rPr>
             </w:pPr>
+            <w:proofErr w:type="spellStart"/>
+            <w:r>
+              <w:rPr>
+                <w:lang w:val="en-US"/>
+              </w:rPr>
+              <w:t>OutNav</w:t>
+            </w:r>
             <w:r>
               <w:rPr>
                 <w:lang w:val="en-US"/>
               </w:rPr>
               <w:t>Label</w:t>
             </w:r>
+            <w:proofErr w:type="spellEnd"/>
           </w:p>
         </w:tc>
         <w:tc>
@@ -14217,84 +14286,6 @@
               <w:rPr>
                 <w:lang w:val="en-US"/>
               </w:rPr>
-              <w:t>‘o’ Shown when detecting MIDI input.</w:t>
-            </w:r>
-          </w:p>
-        </w:tc>
-      </w:tr>
-      <w:tr>
-        <w:tc>
-          <w:tcPr>
-            <w:tcW w:w="1598" w:type="dxa"/>
-          </w:tcPr>
-          <w:p>
-            <w:pPr>
-              <w:rPr>
-                <w:lang w:val="en-US"/>
-              </w:rPr>
-            </w:pPr>
-            <w:r>
-              <w:rPr>
-                <w:lang w:val="en-US"/>
-              </w:rPr>
-              <w:t>[</w:t>
-            </w:r>
-            <w:proofErr w:type="spellStart"/>
-            <w:r>
-              <w:rPr>
-                <w:lang w:val="en-US"/>
-              </w:rPr>
-              <w:t>OutX</w:t>
-            </w:r>
-            <w:proofErr w:type="spellEnd"/>
-            <w:r>
-              <w:rPr>
-                <w:lang w:val="en-US"/>
-              </w:rPr>
-              <w:t>] (1-4)</w:t>
-            </w:r>
-          </w:p>
-        </w:tc>
-        <w:tc>
-          <w:tcPr>
-            <w:tcW w:w="1431" w:type="dxa"/>
-          </w:tcPr>
-          <w:p>
-            <w:pPr>
-              <w:rPr>
-                <w:lang w:val="en-US"/>
-              </w:rPr>
-            </w:pPr>
-            <w:proofErr w:type="spellStart"/>
-            <w:r>
-              <w:rPr>
-                <w:lang w:val="en-US"/>
-              </w:rPr>
-              <w:t>OutNav</w:t>
-            </w:r>
-            <w:r>
-              <w:rPr>
-                <w:lang w:val="en-US"/>
-              </w:rPr>
-              <w:t>Label</w:t>
-            </w:r>
-            <w:proofErr w:type="spellEnd"/>
-          </w:p>
-        </w:tc>
-        <w:tc>
-          <w:tcPr>
-            <w:tcW w:w="5009" w:type="dxa"/>
-          </w:tcPr>
-          <w:p>
-            <w:pPr>
-              <w:rPr>
-                <w:lang w:val="en-US"/>
-              </w:rPr>
-            </w:pPr>
-            <w:r>
-              <w:rPr>
-                <w:lang w:val="en-US"/>
-              </w:rPr>
               <w:t>‘o’ when detecting MIDI output.</w:t>
             </w:r>
           </w:p>
@@ -14310,8 +14301,6 @@
               </w:rPr>
               <w:t>‘[n]’ active map entry when MIDI is transformed.</w:t>
             </w:r>
-            <w:bookmarkStart w:id="0" w:name="_GoBack"/>
-            <w:bookmarkEnd w:id="0"/>
           </w:p>
           <w:p>
             <w:pPr>
@@ -15320,6 +15309,7 @@
                 <w:b/>
                 <w:lang w:val="en-US"/>
               </w:rPr>
+              <w:lastRenderedPageBreak/>
               <w:t>Part</w:t>
             </w:r>
           </w:p>
@@ -18911,6 +18901,7 @@
     <w:lsdException w:name="HTML Sample" w:semiHidden="1" w:unhideWhenUsed="1"/>
     <w:lsdException w:name="HTML Typewriter" w:semiHidden="1" w:unhideWhenUsed="1"/>
     <w:lsdException w:name="HTML Variable" w:semiHidden="1" w:unhideWhenUsed="1"/>
+    <w:lsdException w:name="Normal Table" w:semiHidden="1" w:unhideWhenUsed="1"/>
     <w:lsdException w:name="annotation subject" w:semiHidden="1" w:unhideWhenUsed="1"/>
     <w:lsdException w:name="No List" w:semiHidden="1" w:unhideWhenUsed="1"/>
     <w:lsdException w:name="Outline List 1" w:semiHidden="1" w:unhideWhenUsed="1"/>
@@ -18955,6 +18946,7 @@
     <w:lsdException w:name="Table Professional" w:semiHidden="1" w:unhideWhenUsed="1"/>
     <w:lsdException w:name="Table Subtle 1" w:semiHidden="1" w:unhideWhenUsed="1"/>
     <w:lsdException w:name="Table Subtle 2" w:semiHidden="1" w:unhideWhenUsed="1"/>
+    <w:lsdException w:name="Table Web 1" w:semiHidden="1" w:unhideWhenUsed="1"/>
     <w:lsdException w:name="Table Web 2" w:semiHidden="1" w:unhideWhenUsed="1"/>
     <w:lsdException w:name="Table Web 3" w:semiHidden="1" w:unhideWhenUsed="1"/>
     <w:lsdException w:name="Balloon Text" w:semiHidden="1" w:unhideWhenUsed="1"/>

</xml_diff>